<commit_message>
Ex30 for initio simulator.
</commit_message>
<xml_diff>
--- a/resources/initio_sim/AnswersWS30-InitioSimulator.docx
+++ b/resources/initio_sim/AnswersWS30-InitioSimulator.docx
@@ -2241,8 +2241,6 @@
           <w:bCs/>
         </w:rPr>
       </w:pPr>
-      <w:bookmarkStart w:id="0" w:name="_GoBack"/>
-      <w:bookmarkEnd w:id="0"/>
       <w:r>
         <w:rPr>
           <w:rFonts w:asciiTheme="majorHAnsi" w:eastAsia="Calibri" w:hAnsiTheme="majorHAnsi" w:cstheme="majorHAnsi"/>
@@ -2268,8 +2266,6 @@
         <w:jc w:val="both"/>
         <w:rPr>
           <w:rFonts w:asciiTheme="majorHAnsi" w:eastAsia="Calibri" w:hAnsiTheme="majorHAnsi" w:cstheme="majorHAnsi"/>
-          <w:b/>
-          <w:bCs/>
         </w:rPr>
       </w:pPr>
       <w:r>
@@ -2280,6 +2276,26 @@
         </w:rPr>
         <w:t xml:space="preserve">Exercise 1:  </w:t>
       </w:r>
+      <w:r>
+        <w:rPr>
+          <w:rFonts w:asciiTheme="majorHAnsi" w:eastAsia="Calibri" w:hAnsiTheme="majorHAnsi" w:cstheme="majorHAnsi"/>
+        </w:rPr>
+        <w:t xml:space="preserve">Note that because this is a line following agent, I’m using </w:t>
+      </w:r>
+      <w:proofErr w:type="spellStart"/>
+      <w:r>
+        <w:rPr>
+          <w:rFonts w:asciiTheme="majorHAnsi" w:eastAsia="Calibri" w:hAnsiTheme="majorHAnsi" w:cstheme="majorHAnsi"/>
+        </w:rPr>
+        <w:t>obstacle_left</w:t>
+      </w:r>
+      <w:proofErr w:type="spellEnd"/>
+      <w:r>
+        <w:rPr>
+          <w:rFonts w:asciiTheme="majorHAnsi" w:eastAsia="Calibri" w:hAnsiTheme="majorHAnsi" w:cstheme="majorHAnsi"/>
+        </w:rPr>
+        <w:t xml:space="preserve"> to start and stop it.</w:t>
+      </w:r>
     </w:p>
     <w:p>
       <w:pPr>
@@ -2908,6 +2924,7 @@
         <w:rPr>
           <w:rFonts w:ascii="Courier" w:eastAsia="Calibri" w:hAnsi="Courier" w:cs="Calibri"/>
         </w:rPr>
+        <w:lastRenderedPageBreak/>
         <w:t>def forward():</w:t>
       </w:r>
     </w:p>
@@ -2927,7 +2944,6 @@
         <w:rPr>
           <w:rFonts w:ascii="Courier" w:eastAsia="Calibri" w:hAnsi="Courier" w:cs="Calibri"/>
         </w:rPr>
-        <w:lastRenderedPageBreak/>
         <w:t xml:space="preserve">    </w:t>
       </w:r>
       <w:proofErr w:type="spellStart"/>
@@ -3177,7 +3193,7 @@
         <w:rPr>
           <w:rFonts w:ascii="Courier" w:eastAsia="Calibri" w:hAnsi="Courier" w:cs="Calibri"/>
         </w:rPr>
-        <w:t>switch_pressed</w:t>
+        <w:t>obstacle_left</w:t>
       </w:r>
       <w:proofErr w:type="spellEnd"/>
       <w:r>
@@ -3266,7 +3282,7 @@
         <w:rPr>
           <w:rFonts w:ascii="Courier" w:eastAsia="Calibri" w:hAnsi="Courier" w:cs="Calibri"/>
         </w:rPr>
-        <w:t>switch_pressed</w:t>
+        <w:t>obstacle_left</w:t>
       </w:r>
       <w:proofErr w:type="spellEnd"/>
       <w:r>
@@ -3972,6 +3988,1993 @@
     </w:p>
     <w:p>
       <w:pPr>
+        <w:rPr>
+          <w:rFonts w:ascii="Calibri" w:eastAsia="Calibri" w:hAnsi="Calibri" w:cs="Calibri"/>
+        </w:rPr>
+      </w:pPr>
+      <w:bookmarkStart w:id="0" w:name="_GoBack"/>
+      <w:bookmarkEnd w:id="0"/>
+    </w:p>
+    <w:p>
+      <w:pPr>
+        <w:pBdr>
+          <w:top w:val="single" w:sz="4" w:space="1" w:color="auto"/>
+          <w:left w:val="single" w:sz="4" w:space="4" w:color="auto"/>
+          <w:bottom w:val="single" w:sz="4" w:space="1" w:color="auto"/>
+          <w:right w:val="single" w:sz="4" w:space="4" w:color="auto"/>
+        </w:pBdr>
+        <w:rPr>
+          <w:rFonts w:ascii="Courier" w:eastAsia="Calibri" w:hAnsi="Courier" w:cstheme="majorHAnsi"/>
+        </w:rPr>
+      </w:pPr>
+      <w:r>
+        <w:rPr>
+          <w:rFonts w:ascii="Courier" w:eastAsia="Calibri" w:hAnsi="Courier" w:cstheme="majorHAnsi"/>
+        </w:rPr>
+        <w:t xml:space="preserve">import </w:t>
+      </w:r>
+      <w:proofErr w:type="spellStart"/>
+      <w:r>
+        <w:rPr>
+          <w:rFonts w:ascii="Courier" w:eastAsia="Calibri" w:hAnsi="Courier" w:cstheme="majorHAnsi"/>
+        </w:rPr>
+        <w:t>bdi.initioagent</w:t>
+      </w:r>
+      <w:proofErr w:type="spellEnd"/>
+      <w:r>
+        <w:rPr>
+          <w:rFonts w:ascii="Courier" w:eastAsia="Calibri" w:hAnsi="Courier" w:cstheme="majorHAnsi"/>
+        </w:rPr>
+        <w:t xml:space="preserve"> as cognitive</w:t>
+      </w:r>
+    </w:p>
+    <w:p>
+      <w:pPr>
+        <w:pBdr>
+          <w:top w:val="single" w:sz="4" w:space="1" w:color="auto"/>
+          <w:left w:val="single" w:sz="4" w:space="4" w:color="auto"/>
+          <w:bottom w:val="single" w:sz="4" w:space="1" w:color="auto"/>
+          <w:right w:val="single" w:sz="4" w:space="4" w:color="auto"/>
+        </w:pBdr>
+        <w:rPr>
+          <w:rFonts w:ascii="Courier" w:eastAsia="Calibri" w:hAnsi="Courier" w:cstheme="majorHAnsi"/>
+        </w:rPr>
+      </w:pPr>
+      <w:r>
+        <w:rPr>
+          <w:rFonts w:ascii="Courier" w:eastAsia="Calibri" w:hAnsi="Courier" w:cstheme="majorHAnsi"/>
+        </w:rPr>
+        <w:t>import time</w:t>
+      </w:r>
+    </w:p>
+    <w:p>
+      <w:pPr>
+        <w:pBdr>
+          <w:top w:val="single" w:sz="4" w:space="1" w:color="auto"/>
+          <w:left w:val="single" w:sz="4" w:space="4" w:color="auto"/>
+          <w:bottom w:val="single" w:sz="4" w:space="1" w:color="auto"/>
+          <w:right w:val="single" w:sz="4" w:space="4" w:color="auto"/>
+        </w:pBdr>
+        <w:rPr>
+          <w:rFonts w:ascii="Courier" w:eastAsia="Calibri" w:hAnsi="Courier" w:cstheme="majorHAnsi"/>
+        </w:rPr>
+      </w:pPr>
+    </w:p>
+    <w:p>
+      <w:pPr>
+        <w:pBdr>
+          <w:top w:val="single" w:sz="4" w:space="1" w:color="auto"/>
+          <w:left w:val="single" w:sz="4" w:space="4" w:color="auto"/>
+          <w:bottom w:val="single" w:sz="4" w:space="1" w:color="auto"/>
+          <w:right w:val="single" w:sz="4" w:space="4" w:color="auto"/>
+        </w:pBdr>
+        <w:rPr>
+          <w:rFonts w:ascii="Courier" w:eastAsia="Calibri" w:hAnsi="Courier" w:cstheme="majorHAnsi"/>
+        </w:rPr>
+      </w:pPr>
+      <w:r>
+        <w:rPr>
+          <w:rFonts w:ascii="Courier" w:eastAsia="Calibri" w:hAnsi="Courier" w:cstheme="majorHAnsi"/>
+        </w:rPr>
+        <w:t xml:space="preserve">agent = </w:t>
+      </w:r>
+      <w:proofErr w:type="spellStart"/>
+      <w:r>
+        <w:rPr>
+          <w:rFonts w:ascii="Courier" w:eastAsia="Calibri" w:hAnsi="Courier" w:cstheme="majorHAnsi"/>
+        </w:rPr>
+        <w:t>cognitive.InitioAgent</w:t>
+      </w:r>
+      <w:proofErr w:type="spellEnd"/>
+      <w:r>
+        <w:rPr>
+          <w:rFonts w:ascii="Courier" w:eastAsia="Calibri" w:hAnsi="Courier" w:cstheme="majorHAnsi"/>
+        </w:rPr>
+        <w:t>()</w:t>
+      </w:r>
+    </w:p>
+    <w:p>
+      <w:pPr>
+        <w:pBdr>
+          <w:top w:val="single" w:sz="4" w:space="1" w:color="auto"/>
+          <w:left w:val="single" w:sz="4" w:space="4" w:color="auto"/>
+          <w:bottom w:val="single" w:sz="4" w:space="1" w:color="auto"/>
+          <w:right w:val="single" w:sz="4" w:space="4" w:color="auto"/>
+        </w:pBdr>
+        <w:rPr>
+          <w:rFonts w:ascii="Courier" w:eastAsia="Calibri" w:hAnsi="Courier" w:cstheme="majorHAnsi"/>
+        </w:rPr>
+      </w:pPr>
+    </w:p>
+    <w:p>
+      <w:pPr>
+        <w:pBdr>
+          <w:top w:val="single" w:sz="4" w:space="1" w:color="auto"/>
+          <w:left w:val="single" w:sz="4" w:space="4" w:color="auto"/>
+          <w:bottom w:val="single" w:sz="4" w:space="1" w:color="auto"/>
+          <w:right w:val="single" w:sz="4" w:space="4" w:color="auto"/>
+        </w:pBdr>
+        <w:rPr>
+          <w:rFonts w:ascii="Courier" w:eastAsia="Calibri" w:hAnsi="Courier" w:cstheme="majorHAnsi"/>
+        </w:rPr>
+      </w:pPr>
+      <w:r>
+        <w:rPr>
+          <w:rFonts w:ascii="Courier" w:eastAsia="Calibri" w:hAnsi="Courier" w:cstheme="majorHAnsi"/>
+        </w:rPr>
+        <w:t xml:space="preserve">def </w:t>
+      </w:r>
+      <w:proofErr w:type="spellStart"/>
+      <w:r>
+        <w:rPr>
+          <w:rFonts w:ascii="Courier" w:eastAsia="Calibri" w:hAnsi="Courier" w:cstheme="majorHAnsi"/>
+        </w:rPr>
+        <w:t>start_agent</w:t>
+      </w:r>
+      <w:proofErr w:type="spellEnd"/>
+      <w:r>
+        <w:rPr>
+          <w:rFonts w:ascii="Courier" w:eastAsia="Calibri" w:hAnsi="Courier" w:cstheme="majorHAnsi"/>
+        </w:rPr>
+        <w:t>():</w:t>
+      </w:r>
+    </w:p>
+    <w:p>
+      <w:pPr>
+        <w:pBdr>
+          <w:top w:val="single" w:sz="4" w:space="1" w:color="auto"/>
+          <w:left w:val="single" w:sz="4" w:space="4" w:color="auto"/>
+          <w:bottom w:val="single" w:sz="4" w:space="1" w:color="auto"/>
+          <w:right w:val="single" w:sz="4" w:space="4" w:color="auto"/>
+        </w:pBdr>
+        <w:rPr>
+          <w:rFonts w:ascii="Courier" w:eastAsia="Calibri" w:hAnsi="Courier" w:cstheme="majorHAnsi"/>
+        </w:rPr>
+      </w:pPr>
+      <w:r>
+        <w:rPr>
+          <w:rFonts w:ascii="Courier" w:eastAsia="Calibri" w:hAnsi="Courier" w:cstheme="majorHAnsi"/>
+        </w:rPr>
+        <w:t xml:space="preserve">    </w:t>
+      </w:r>
+      <w:proofErr w:type="spellStart"/>
+      <w:r>
+        <w:rPr>
+          <w:rFonts w:ascii="Courier" w:eastAsia="Calibri" w:hAnsi="Courier" w:cstheme="majorHAnsi"/>
+        </w:rPr>
+        <w:t>agent.add_belief</w:t>
+      </w:r>
+      <w:proofErr w:type="spellEnd"/>
+      <w:r>
+        <w:rPr>
+          <w:rFonts w:ascii="Courier" w:eastAsia="Calibri" w:hAnsi="Courier" w:cstheme="majorHAnsi"/>
+        </w:rPr>
+        <w:t>('started')</w:t>
+      </w:r>
+    </w:p>
+    <w:p>
+      <w:pPr>
+        <w:pBdr>
+          <w:top w:val="single" w:sz="4" w:space="1" w:color="auto"/>
+          <w:left w:val="single" w:sz="4" w:space="4" w:color="auto"/>
+          <w:bottom w:val="single" w:sz="4" w:space="1" w:color="auto"/>
+          <w:right w:val="single" w:sz="4" w:space="4" w:color="auto"/>
+        </w:pBdr>
+        <w:rPr>
+          <w:rFonts w:ascii="Courier" w:eastAsia="Calibri" w:hAnsi="Courier" w:cstheme="majorHAnsi"/>
+        </w:rPr>
+      </w:pPr>
+      <w:r>
+        <w:rPr>
+          <w:rFonts w:ascii="Courier" w:eastAsia="Calibri" w:hAnsi="Courier" w:cstheme="majorHAnsi"/>
+        </w:rPr>
+        <w:t xml:space="preserve">    </w:t>
+      </w:r>
+      <w:proofErr w:type="spellStart"/>
+      <w:r>
+        <w:rPr>
+          <w:rFonts w:ascii="Courier" w:eastAsia="Calibri" w:hAnsi="Courier" w:cstheme="majorHAnsi"/>
+        </w:rPr>
+        <w:t>time.sleep</w:t>
+      </w:r>
+      <w:proofErr w:type="spellEnd"/>
+      <w:r>
+        <w:rPr>
+          <w:rFonts w:ascii="Courier" w:eastAsia="Calibri" w:hAnsi="Courier" w:cstheme="majorHAnsi"/>
+        </w:rPr>
+        <w:t>(5)</w:t>
+      </w:r>
+    </w:p>
+    <w:p>
+      <w:pPr>
+        <w:pBdr>
+          <w:top w:val="single" w:sz="4" w:space="1" w:color="auto"/>
+          <w:left w:val="single" w:sz="4" w:space="4" w:color="auto"/>
+          <w:bottom w:val="single" w:sz="4" w:space="1" w:color="auto"/>
+          <w:right w:val="single" w:sz="4" w:space="4" w:color="auto"/>
+        </w:pBdr>
+        <w:rPr>
+          <w:rFonts w:ascii="Courier" w:eastAsia="Calibri" w:hAnsi="Courier" w:cstheme="majorHAnsi"/>
+        </w:rPr>
+      </w:pPr>
+      <w:r>
+        <w:rPr>
+          <w:rFonts w:ascii="Courier" w:eastAsia="Calibri" w:hAnsi="Courier" w:cstheme="majorHAnsi"/>
+        </w:rPr>
+        <w:t xml:space="preserve">    return</w:t>
+      </w:r>
+    </w:p>
+    <w:p>
+      <w:pPr>
+        <w:pBdr>
+          <w:top w:val="single" w:sz="4" w:space="1" w:color="auto"/>
+          <w:left w:val="single" w:sz="4" w:space="4" w:color="auto"/>
+          <w:bottom w:val="single" w:sz="4" w:space="1" w:color="auto"/>
+          <w:right w:val="single" w:sz="4" w:space="4" w:color="auto"/>
+        </w:pBdr>
+        <w:rPr>
+          <w:rFonts w:ascii="Courier" w:eastAsia="Calibri" w:hAnsi="Courier" w:cstheme="majorHAnsi"/>
+        </w:rPr>
+      </w:pPr>
+    </w:p>
+    <w:p>
+      <w:pPr>
+        <w:pBdr>
+          <w:top w:val="single" w:sz="4" w:space="1" w:color="auto"/>
+          <w:left w:val="single" w:sz="4" w:space="4" w:color="auto"/>
+          <w:bottom w:val="single" w:sz="4" w:space="1" w:color="auto"/>
+          <w:right w:val="single" w:sz="4" w:space="4" w:color="auto"/>
+        </w:pBdr>
+        <w:rPr>
+          <w:rFonts w:ascii="Courier" w:eastAsia="Calibri" w:hAnsi="Courier" w:cstheme="majorHAnsi"/>
+        </w:rPr>
+      </w:pPr>
+      <w:r>
+        <w:rPr>
+          <w:rFonts w:ascii="Courier" w:eastAsia="Calibri" w:hAnsi="Courier" w:cstheme="majorHAnsi"/>
+        </w:rPr>
+        <w:t xml:space="preserve">def </w:t>
+      </w:r>
+      <w:proofErr w:type="spellStart"/>
+      <w:r>
+        <w:rPr>
+          <w:rFonts w:ascii="Courier" w:eastAsia="Calibri" w:hAnsi="Courier" w:cstheme="majorHAnsi"/>
+        </w:rPr>
+        <w:t>stop_agent</w:t>
+      </w:r>
+      <w:proofErr w:type="spellEnd"/>
+      <w:r>
+        <w:rPr>
+          <w:rFonts w:ascii="Courier" w:eastAsia="Calibri" w:hAnsi="Courier" w:cstheme="majorHAnsi"/>
+        </w:rPr>
+        <w:t>():</w:t>
+      </w:r>
+    </w:p>
+    <w:p>
+      <w:pPr>
+        <w:pBdr>
+          <w:top w:val="single" w:sz="4" w:space="1" w:color="auto"/>
+          <w:left w:val="single" w:sz="4" w:space="4" w:color="auto"/>
+          <w:bottom w:val="single" w:sz="4" w:space="1" w:color="auto"/>
+          <w:right w:val="single" w:sz="4" w:space="4" w:color="auto"/>
+        </w:pBdr>
+        <w:rPr>
+          <w:rFonts w:ascii="Courier" w:eastAsia="Calibri" w:hAnsi="Courier" w:cstheme="majorHAnsi"/>
+        </w:rPr>
+      </w:pPr>
+      <w:r>
+        <w:rPr>
+          <w:rFonts w:ascii="Courier" w:eastAsia="Calibri" w:hAnsi="Courier" w:cstheme="majorHAnsi"/>
+        </w:rPr>
+        <w:t xml:space="preserve">    </w:t>
+      </w:r>
+      <w:proofErr w:type="spellStart"/>
+      <w:r>
+        <w:rPr>
+          <w:rFonts w:ascii="Courier" w:eastAsia="Calibri" w:hAnsi="Courier" w:cstheme="majorHAnsi"/>
+        </w:rPr>
+        <w:t>agent.drop_belief</w:t>
+      </w:r>
+      <w:proofErr w:type="spellEnd"/>
+      <w:r>
+        <w:rPr>
+          <w:rFonts w:ascii="Courier" w:eastAsia="Calibri" w:hAnsi="Courier" w:cstheme="majorHAnsi"/>
+        </w:rPr>
+        <w:t>('started')</w:t>
+      </w:r>
+    </w:p>
+    <w:p>
+      <w:pPr>
+        <w:pBdr>
+          <w:top w:val="single" w:sz="4" w:space="1" w:color="auto"/>
+          <w:left w:val="single" w:sz="4" w:space="4" w:color="auto"/>
+          <w:bottom w:val="single" w:sz="4" w:space="1" w:color="auto"/>
+          <w:right w:val="single" w:sz="4" w:space="4" w:color="auto"/>
+        </w:pBdr>
+        <w:rPr>
+          <w:rFonts w:ascii="Courier" w:eastAsia="Calibri" w:hAnsi="Courier" w:cstheme="majorHAnsi"/>
+        </w:rPr>
+      </w:pPr>
+      <w:r>
+        <w:rPr>
+          <w:rFonts w:ascii="Courier" w:eastAsia="Calibri" w:hAnsi="Courier" w:cstheme="majorHAnsi"/>
+        </w:rPr>
+        <w:t xml:space="preserve">    </w:t>
+      </w:r>
+      <w:proofErr w:type="spellStart"/>
+      <w:r>
+        <w:rPr>
+          <w:rFonts w:ascii="Courier" w:eastAsia="Calibri" w:hAnsi="Courier" w:cstheme="majorHAnsi"/>
+        </w:rPr>
+        <w:t>agent.add_belief</w:t>
+      </w:r>
+      <w:proofErr w:type="spellEnd"/>
+      <w:r>
+        <w:rPr>
+          <w:rFonts w:ascii="Courier" w:eastAsia="Calibri" w:hAnsi="Courier" w:cstheme="majorHAnsi"/>
+        </w:rPr>
+        <w:t>('stopping')</w:t>
+      </w:r>
+    </w:p>
+    <w:p>
+      <w:pPr>
+        <w:pBdr>
+          <w:top w:val="single" w:sz="4" w:space="1" w:color="auto"/>
+          <w:left w:val="single" w:sz="4" w:space="4" w:color="auto"/>
+          <w:bottom w:val="single" w:sz="4" w:space="1" w:color="auto"/>
+          <w:right w:val="single" w:sz="4" w:space="4" w:color="auto"/>
+        </w:pBdr>
+        <w:rPr>
+          <w:rFonts w:ascii="Courier" w:eastAsia="Calibri" w:hAnsi="Courier" w:cstheme="majorHAnsi"/>
+        </w:rPr>
+      </w:pPr>
+      <w:r>
+        <w:rPr>
+          <w:rFonts w:ascii="Courier" w:eastAsia="Calibri" w:hAnsi="Courier" w:cstheme="majorHAnsi"/>
+        </w:rPr>
+        <w:t xml:space="preserve">    </w:t>
+      </w:r>
+      <w:proofErr w:type="spellStart"/>
+      <w:r>
+        <w:rPr>
+          <w:rFonts w:ascii="Courier" w:eastAsia="Calibri" w:hAnsi="Courier" w:cstheme="majorHAnsi"/>
+        </w:rPr>
+        <w:t>time.sleep</w:t>
+      </w:r>
+      <w:proofErr w:type="spellEnd"/>
+      <w:r>
+        <w:rPr>
+          <w:rFonts w:ascii="Courier" w:eastAsia="Calibri" w:hAnsi="Courier" w:cstheme="majorHAnsi"/>
+        </w:rPr>
+        <w:t>(5)</w:t>
+      </w:r>
+    </w:p>
+    <w:p>
+      <w:pPr>
+        <w:pBdr>
+          <w:top w:val="single" w:sz="4" w:space="1" w:color="auto"/>
+          <w:left w:val="single" w:sz="4" w:space="4" w:color="auto"/>
+          <w:bottom w:val="single" w:sz="4" w:space="1" w:color="auto"/>
+          <w:right w:val="single" w:sz="4" w:space="4" w:color="auto"/>
+        </w:pBdr>
+        <w:rPr>
+          <w:rFonts w:ascii="Courier" w:eastAsia="Calibri" w:hAnsi="Courier" w:cstheme="majorHAnsi"/>
+        </w:rPr>
+      </w:pPr>
+      <w:r>
+        <w:rPr>
+          <w:rFonts w:ascii="Courier" w:eastAsia="Calibri" w:hAnsi="Courier" w:cstheme="majorHAnsi"/>
+        </w:rPr>
+        <w:t xml:space="preserve">    return</w:t>
+      </w:r>
+    </w:p>
+    <w:p>
+      <w:pPr>
+        <w:pBdr>
+          <w:top w:val="single" w:sz="4" w:space="1" w:color="auto"/>
+          <w:left w:val="single" w:sz="4" w:space="4" w:color="auto"/>
+          <w:bottom w:val="single" w:sz="4" w:space="1" w:color="auto"/>
+          <w:right w:val="single" w:sz="4" w:space="4" w:color="auto"/>
+        </w:pBdr>
+        <w:rPr>
+          <w:rFonts w:ascii="Courier" w:eastAsia="Calibri" w:hAnsi="Courier" w:cstheme="majorHAnsi"/>
+        </w:rPr>
+      </w:pPr>
+    </w:p>
+    <w:p>
+      <w:pPr>
+        <w:pBdr>
+          <w:top w:val="single" w:sz="4" w:space="1" w:color="auto"/>
+          <w:left w:val="single" w:sz="4" w:space="4" w:color="auto"/>
+          <w:bottom w:val="single" w:sz="4" w:space="1" w:color="auto"/>
+          <w:right w:val="single" w:sz="4" w:space="4" w:color="auto"/>
+        </w:pBdr>
+        <w:rPr>
+          <w:rFonts w:ascii="Courier" w:eastAsia="Calibri" w:hAnsi="Courier" w:cstheme="majorHAnsi"/>
+        </w:rPr>
+      </w:pPr>
+      <w:r>
+        <w:rPr>
+          <w:rFonts w:ascii="Courier" w:eastAsia="Calibri" w:hAnsi="Courier" w:cstheme="majorHAnsi"/>
+        </w:rPr>
+        <w:t xml:space="preserve">def </w:t>
+      </w:r>
+      <w:proofErr w:type="spellStart"/>
+      <w:r>
+        <w:rPr>
+          <w:rFonts w:ascii="Courier" w:eastAsia="Calibri" w:hAnsi="Courier" w:cstheme="majorHAnsi"/>
+        </w:rPr>
+        <w:t>stop_rule</w:t>
+      </w:r>
+      <w:proofErr w:type="spellEnd"/>
+      <w:r>
+        <w:rPr>
+          <w:rFonts w:ascii="Courier" w:eastAsia="Calibri" w:hAnsi="Courier" w:cstheme="majorHAnsi"/>
+        </w:rPr>
+        <w:t>():</w:t>
+      </w:r>
+    </w:p>
+    <w:p>
+      <w:pPr>
+        <w:pBdr>
+          <w:top w:val="single" w:sz="4" w:space="1" w:color="auto"/>
+          <w:left w:val="single" w:sz="4" w:space="4" w:color="auto"/>
+          <w:bottom w:val="single" w:sz="4" w:space="1" w:color="auto"/>
+          <w:right w:val="single" w:sz="4" w:space="4" w:color="auto"/>
+        </w:pBdr>
+        <w:rPr>
+          <w:rFonts w:ascii="Courier" w:eastAsia="Calibri" w:hAnsi="Courier" w:cstheme="majorHAnsi"/>
+        </w:rPr>
+      </w:pPr>
+      <w:r>
+        <w:rPr>
+          <w:rFonts w:ascii="Courier" w:eastAsia="Calibri" w:hAnsi="Courier" w:cstheme="majorHAnsi"/>
+        </w:rPr>
+        <w:t xml:space="preserve">    </w:t>
+      </w:r>
+      <w:proofErr w:type="spellStart"/>
+      <w:r>
+        <w:rPr>
+          <w:rFonts w:ascii="Courier" w:eastAsia="Calibri" w:hAnsi="Courier" w:cstheme="majorHAnsi"/>
+        </w:rPr>
+        <w:t>agent.robot.stop</w:t>
+      </w:r>
+      <w:proofErr w:type="spellEnd"/>
+      <w:r>
+        <w:rPr>
+          <w:rFonts w:ascii="Courier" w:eastAsia="Calibri" w:hAnsi="Courier" w:cstheme="majorHAnsi"/>
+        </w:rPr>
+        <w:t>()</w:t>
+      </w:r>
+    </w:p>
+    <w:p>
+      <w:pPr>
+        <w:pBdr>
+          <w:top w:val="single" w:sz="4" w:space="1" w:color="auto"/>
+          <w:left w:val="single" w:sz="4" w:space="4" w:color="auto"/>
+          <w:bottom w:val="single" w:sz="4" w:space="1" w:color="auto"/>
+          <w:right w:val="single" w:sz="4" w:space="4" w:color="auto"/>
+        </w:pBdr>
+        <w:rPr>
+          <w:rFonts w:ascii="Courier" w:eastAsia="Calibri" w:hAnsi="Courier" w:cstheme="majorHAnsi"/>
+        </w:rPr>
+      </w:pPr>
+      <w:r>
+        <w:rPr>
+          <w:rFonts w:ascii="Courier" w:eastAsia="Calibri" w:hAnsi="Courier" w:cstheme="majorHAnsi"/>
+        </w:rPr>
+        <w:t xml:space="preserve">    </w:t>
+      </w:r>
+      <w:proofErr w:type="spellStart"/>
+      <w:r>
+        <w:rPr>
+          <w:rFonts w:ascii="Courier" w:eastAsia="Calibri" w:hAnsi="Courier" w:cstheme="majorHAnsi"/>
+        </w:rPr>
+        <w:t>agent.done</w:t>
+      </w:r>
+      <w:proofErr w:type="spellEnd"/>
+      <w:r>
+        <w:rPr>
+          <w:rFonts w:ascii="Courier" w:eastAsia="Calibri" w:hAnsi="Courier" w:cstheme="majorHAnsi"/>
+        </w:rPr>
+        <w:t>()</w:t>
+      </w:r>
+    </w:p>
+    <w:p>
+      <w:pPr>
+        <w:pBdr>
+          <w:top w:val="single" w:sz="4" w:space="1" w:color="auto"/>
+          <w:left w:val="single" w:sz="4" w:space="4" w:color="auto"/>
+          <w:bottom w:val="single" w:sz="4" w:space="1" w:color="auto"/>
+          <w:right w:val="single" w:sz="4" w:space="4" w:color="auto"/>
+        </w:pBdr>
+        <w:rPr>
+          <w:rFonts w:ascii="Courier" w:eastAsia="Calibri" w:hAnsi="Courier" w:cstheme="majorHAnsi"/>
+        </w:rPr>
+      </w:pPr>
+      <w:r>
+        <w:rPr>
+          <w:rFonts w:ascii="Courier" w:eastAsia="Calibri" w:hAnsi="Courier" w:cstheme="majorHAnsi"/>
+        </w:rPr>
+        <w:t xml:space="preserve">    </w:t>
+      </w:r>
+      <w:proofErr w:type="spellStart"/>
+      <w:r>
+        <w:rPr>
+          <w:rFonts w:ascii="Courier" w:eastAsia="Calibri" w:hAnsi="Courier" w:cstheme="majorHAnsi"/>
+        </w:rPr>
+        <w:t>agent.drop_belief</w:t>
+      </w:r>
+      <w:proofErr w:type="spellEnd"/>
+      <w:r>
+        <w:rPr>
+          <w:rFonts w:ascii="Courier" w:eastAsia="Calibri" w:hAnsi="Courier" w:cstheme="majorHAnsi"/>
+        </w:rPr>
+        <w:t>('stopping')</w:t>
+      </w:r>
+    </w:p>
+    <w:p>
+      <w:pPr>
+        <w:pBdr>
+          <w:top w:val="single" w:sz="4" w:space="1" w:color="auto"/>
+          <w:left w:val="single" w:sz="4" w:space="4" w:color="auto"/>
+          <w:bottom w:val="single" w:sz="4" w:space="1" w:color="auto"/>
+          <w:right w:val="single" w:sz="4" w:space="4" w:color="auto"/>
+        </w:pBdr>
+        <w:rPr>
+          <w:rFonts w:ascii="Courier" w:eastAsia="Calibri" w:hAnsi="Courier" w:cstheme="majorHAnsi"/>
+        </w:rPr>
+      </w:pPr>
+      <w:r>
+        <w:rPr>
+          <w:rFonts w:ascii="Courier" w:eastAsia="Calibri" w:hAnsi="Courier" w:cstheme="majorHAnsi"/>
+        </w:rPr>
+        <w:t xml:space="preserve">    return</w:t>
+      </w:r>
+    </w:p>
+    <w:p>
+      <w:pPr>
+        <w:pBdr>
+          <w:top w:val="single" w:sz="4" w:space="1" w:color="auto"/>
+          <w:left w:val="single" w:sz="4" w:space="4" w:color="auto"/>
+          <w:bottom w:val="single" w:sz="4" w:space="1" w:color="auto"/>
+          <w:right w:val="single" w:sz="4" w:space="4" w:color="auto"/>
+        </w:pBdr>
+        <w:rPr>
+          <w:rFonts w:ascii="Courier" w:eastAsia="Calibri" w:hAnsi="Courier" w:cstheme="majorHAnsi"/>
+        </w:rPr>
+      </w:pPr>
+    </w:p>
+    <w:p>
+      <w:pPr>
+        <w:pBdr>
+          <w:top w:val="single" w:sz="4" w:space="1" w:color="auto"/>
+          <w:left w:val="single" w:sz="4" w:space="4" w:color="auto"/>
+          <w:bottom w:val="single" w:sz="4" w:space="1" w:color="auto"/>
+          <w:right w:val="single" w:sz="4" w:space="4" w:color="auto"/>
+        </w:pBdr>
+        <w:rPr>
+          <w:rFonts w:ascii="Courier" w:eastAsia="Calibri" w:hAnsi="Courier" w:cstheme="majorHAnsi"/>
+        </w:rPr>
+      </w:pPr>
+      <w:r>
+        <w:rPr>
+          <w:rFonts w:ascii="Courier" w:eastAsia="Calibri" w:hAnsi="Courier" w:cstheme="majorHAnsi"/>
+        </w:rPr>
+        <w:t>def forward():</w:t>
+      </w:r>
+    </w:p>
+    <w:p>
+      <w:pPr>
+        <w:pBdr>
+          <w:top w:val="single" w:sz="4" w:space="1" w:color="auto"/>
+          <w:left w:val="single" w:sz="4" w:space="4" w:color="auto"/>
+          <w:bottom w:val="single" w:sz="4" w:space="1" w:color="auto"/>
+          <w:right w:val="single" w:sz="4" w:space="4" w:color="auto"/>
+        </w:pBdr>
+        <w:rPr>
+          <w:rFonts w:ascii="Courier" w:eastAsia="Calibri" w:hAnsi="Courier" w:cstheme="majorHAnsi"/>
+        </w:rPr>
+      </w:pPr>
+      <w:r>
+        <w:rPr>
+          <w:rFonts w:ascii="Courier" w:eastAsia="Calibri" w:hAnsi="Courier" w:cstheme="majorHAnsi"/>
+        </w:rPr>
+        <w:t xml:space="preserve">    </w:t>
+      </w:r>
+      <w:proofErr w:type="spellStart"/>
+      <w:r>
+        <w:rPr>
+          <w:rFonts w:ascii="Courier" w:eastAsia="Calibri" w:hAnsi="Courier" w:cstheme="majorHAnsi"/>
+        </w:rPr>
+        <w:t>agent.robot.forward</w:t>
+      </w:r>
+      <w:proofErr w:type="spellEnd"/>
+      <w:r>
+        <w:rPr>
+          <w:rFonts w:ascii="Courier" w:eastAsia="Calibri" w:hAnsi="Courier" w:cstheme="majorHAnsi"/>
+        </w:rPr>
+        <w:t>(10)</w:t>
+      </w:r>
+    </w:p>
+    <w:p>
+      <w:pPr>
+        <w:pBdr>
+          <w:top w:val="single" w:sz="4" w:space="1" w:color="auto"/>
+          <w:left w:val="single" w:sz="4" w:space="4" w:color="auto"/>
+          <w:bottom w:val="single" w:sz="4" w:space="1" w:color="auto"/>
+          <w:right w:val="single" w:sz="4" w:space="4" w:color="auto"/>
+        </w:pBdr>
+        <w:rPr>
+          <w:rFonts w:ascii="Courier" w:eastAsia="Calibri" w:hAnsi="Courier" w:cstheme="majorHAnsi"/>
+        </w:rPr>
+      </w:pPr>
+      <w:r>
+        <w:rPr>
+          <w:rFonts w:ascii="Courier" w:eastAsia="Calibri" w:hAnsi="Courier" w:cstheme="majorHAnsi"/>
+        </w:rPr>
+        <w:t xml:space="preserve">    return</w:t>
+      </w:r>
+    </w:p>
+    <w:p>
+      <w:pPr>
+        <w:pBdr>
+          <w:top w:val="single" w:sz="4" w:space="1" w:color="auto"/>
+          <w:left w:val="single" w:sz="4" w:space="4" w:color="auto"/>
+          <w:bottom w:val="single" w:sz="4" w:space="1" w:color="auto"/>
+          <w:right w:val="single" w:sz="4" w:space="4" w:color="auto"/>
+        </w:pBdr>
+        <w:rPr>
+          <w:rFonts w:ascii="Courier" w:eastAsia="Calibri" w:hAnsi="Courier" w:cstheme="majorHAnsi"/>
+        </w:rPr>
+      </w:pPr>
+    </w:p>
+    <w:p>
+      <w:pPr>
+        <w:pBdr>
+          <w:top w:val="single" w:sz="4" w:space="1" w:color="auto"/>
+          <w:left w:val="single" w:sz="4" w:space="4" w:color="auto"/>
+          <w:bottom w:val="single" w:sz="4" w:space="1" w:color="auto"/>
+          <w:right w:val="single" w:sz="4" w:space="4" w:color="auto"/>
+        </w:pBdr>
+        <w:rPr>
+          <w:rFonts w:ascii="Courier" w:eastAsia="Calibri" w:hAnsi="Courier" w:cstheme="majorHAnsi"/>
+        </w:rPr>
+      </w:pPr>
+      <w:r>
+        <w:rPr>
+          <w:rFonts w:ascii="Courier" w:eastAsia="Calibri" w:hAnsi="Courier" w:cstheme="majorHAnsi"/>
+        </w:rPr>
+        <w:t>def left():</w:t>
+      </w:r>
+    </w:p>
+    <w:p>
+      <w:pPr>
+        <w:pBdr>
+          <w:top w:val="single" w:sz="4" w:space="1" w:color="auto"/>
+          <w:left w:val="single" w:sz="4" w:space="4" w:color="auto"/>
+          <w:bottom w:val="single" w:sz="4" w:space="1" w:color="auto"/>
+          <w:right w:val="single" w:sz="4" w:space="4" w:color="auto"/>
+        </w:pBdr>
+        <w:rPr>
+          <w:rFonts w:ascii="Courier" w:eastAsia="Calibri" w:hAnsi="Courier" w:cstheme="majorHAnsi"/>
+        </w:rPr>
+      </w:pPr>
+      <w:r>
+        <w:rPr>
+          <w:rFonts w:ascii="Courier" w:eastAsia="Calibri" w:hAnsi="Courier" w:cstheme="majorHAnsi"/>
+        </w:rPr>
+        <w:t xml:space="preserve">    </w:t>
+      </w:r>
+      <w:proofErr w:type="spellStart"/>
+      <w:r>
+        <w:rPr>
+          <w:rFonts w:ascii="Courier" w:eastAsia="Calibri" w:hAnsi="Courier" w:cstheme="majorHAnsi"/>
+        </w:rPr>
+        <w:t>agent.robot.spinLeft</w:t>
+      </w:r>
+      <w:proofErr w:type="spellEnd"/>
+      <w:r>
+        <w:rPr>
+          <w:rFonts w:ascii="Courier" w:eastAsia="Calibri" w:hAnsi="Courier" w:cstheme="majorHAnsi"/>
+        </w:rPr>
+        <w:t>(10)</w:t>
+      </w:r>
+    </w:p>
+    <w:p>
+      <w:pPr>
+        <w:pBdr>
+          <w:top w:val="single" w:sz="4" w:space="1" w:color="auto"/>
+          <w:left w:val="single" w:sz="4" w:space="4" w:color="auto"/>
+          <w:bottom w:val="single" w:sz="4" w:space="1" w:color="auto"/>
+          <w:right w:val="single" w:sz="4" w:space="4" w:color="auto"/>
+        </w:pBdr>
+        <w:rPr>
+          <w:rFonts w:ascii="Courier" w:eastAsia="Calibri" w:hAnsi="Courier" w:cstheme="majorHAnsi"/>
+        </w:rPr>
+      </w:pPr>
+      <w:r>
+        <w:rPr>
+          <w:rFonts w:ascii="Courier" w:eastAsia="Calibri" w:hAnsi="Courier" w:cstheme="majorHAnsi"/>
+        </w:rPr>
+        <w:t xml:space="preserve">    return</w:t>
+      </w:r>
+    </w:p>
+    <w:p>
+      <w:pPr>
+        <w:pBdr>
+          <w:top w:val="single" w:sz="4" w:space="1" w:color="auto"/>
+          <w:left w:val="single" w:sz="4" w:space="4" w:color="auto"/>
+          <w:bottom w:val="single" w:sz="4" w:space="1" w:color="auto"/>
+          <w:right w:val="single" w:sz="4" w:space="4" w:color="auto"/>
+        </w:pBdr>
+        <w:rPr>
+          <w:rFonts w:ascii="Courier" w:eastAsia="Calibri" w:hAnsi="Courier" w:cstheme="majorHAnsi"/>
+        </w:rPr>
+      </w:pPr>
+    </w:p>
+    <w:p>
+      <w:pPr>
+        <w:pBdr>
+          <w:top w:val="single" w:sz="4" w:space="1" w:color="auto"/>
+          <w:left w:val="single" w:sz="4" w:space="4" w:color="auto"/>
+          <w:bottom w:val="single" w:sz="4" w:space="1" w:color="auto"/>
+          <w:right w:val="single" w:sz="4" w:space="4" w:color="auto"/>
+        </w:pBdr>
+        <w:rPr>
+          <w:rFonts w:ascii="Courier" w:eastAsia="Calibri" w:hAnsi="Courier" w:cstheme="majorHAnsi"/>
+        </w:rPr>
+      </w:pPr>
+      <w:r>
+        <w:rPr>
+          <w:rFonts w:ascii="Courier" w:eastAsia="Calibri" w:hAnsi="Courier" w:cstheme="majorHAnsi"/>
+        </w:rPr>
+        <w:t>def right():</w:t>
+      </w:r>
+    </w:p>
+    <w:p>
+      <w:pPr>
+        <w:pBdr>
+          <w:top w:val="single" w:sz="4" w:space="1" w:color="auto"/>
+          <w:left w:val="single" w:sz="4" w:space="4" w:color="auto"/>
+          <w:bottom w:val="single" w:sz="4" w:space="1" w:color="auto"/>
+          <w:right w:val="single" w:sz="4" w:space="4" w:color="auto"/>
+        </w:pBdr>
+        <w:rPr>
+          <w:rFonts w:ascii="Courier" w:eastAsia="Calibri" w:hAnsi="Courier" w:cstheme="majorHAnsi"/>
+        </w:rPr>
+      </w:pPr>
+      <w:r>
+        <w:rPr>
+          <w:rFonts w:ascii="Courier" w:eastAsia="Calibri" w:hAnsi="Courier" w:cstheme="majorHAnsi"/>
+        </w:rPr>
+        <w:t xml:space="preserve">    </w:t>
+      </w:r>
+      <w:proofErr w:type="spellStart"/>
+      <w:r>
+        <w:rPr>
+          <w:rFonts w:ascii="Courier" w:eastAsia="Calibri" w:hAnsi="Courier" w:cstheme="majorHAnsi"/>
+        </w:rPr>
+        <w:t>agent.robot.forward</w:t>
+      </w:r>
+      <w:proofErr w:type="spellEnd"/>
+      <w:r>
+        <w:rPr>
+          <w:rFonts w:ascii="Courier" w:eastAsia="Calibri" w:hAnsi="Courier" w:cstheme="majorHAnsi"/>
+        </w:rPr>
+        <w:t>(10)</w:t>
+      </w:r>
+    </w:p>
+    <w:p>
+      <w:pPr>
+        <w:pBdr>
+          <w:top w:val="single" w:sz="4" w:space="1" w:color="auto"/>
+          <w:left w:val="single" w:sz="4" w:space="4" w:color="auto"/>
+          <w:bottom w:val="single" w:sz="4" w:space="1" w:color="auto"/>
+          <w:right w:val="single" w:sz="4" w:space="4" w:color="auto"/>
+        </w:pBdr>
+        <w:rPr>
+          <w:rFonts w:ascii="Courier" w:eastAsia="Calibri" w:hAnsi="Courier" w:cstheme="majorHAnsi"/>
+        </w:rPr>
+      </w:pPr>
+      <w:r>
+        <w:rPr>
+          <w:rFonts w:ascii="Courier" w:eastAsia="Calibri" w:hAnsi="Courier" w:cstheme="majorHAnsi"/>
+        </w:rPr>
+        <w:t xml:space="preserve">    </w:t>
+      </w:r>
+      <w:proofErr w:type="spellStart"/>
+      <w:r>
+        <w:rPr>
+          <w:rFonts w:ascii="Courier" w:eastAsia="Calibri" w:hAnsi="Courier" w:cstheme="majorHAnsi"/>
+        </w:rPr>
+        <w:t>time.sleep</w:t>
+      </w:r>
+      <w:proofErr w:type="spellEnd"/>
+      <w:r>
+        <w:rPr>
+          <w:rFonts w:ascii="Courier" w:eastAsia="Calibri" w:hAnsi="Courier" w:cstheme="majorHAnsi"/>
+        </w:rPr>
+        <w:t>(1)</w:t>
+      </w:r>
+    </w:p>
+    <w:p>
+      <w:pPr>
+        <w:pBdr>
+          <w:top w:val="single" w:sz="4" w:space="1" w:color="auto"/>
+          <w:left w:val="single" w:sz="4" w:space="4" w:color="auto"/>
+          <w:bottom w:val="single" w:sz="4" w:space="1" w:color="auto"/>
+          <w:right w:val="single" w:sz="4" w:space="4" w:color="auto"/>
+        </w:pBdr>
+        <w:rPr>
+          <w:rFonts w:ascii="Courier" w:eastAsia="Calibri" w:hAnsi="Courier" w:cstheme="majorHAnsi"/>
+        </w:rPr>
+      </w:pPr>
+      <w:r>
+        <w:rPr>
+          <w:rFonts w:ascii="Courier" w:eastAsia="Calibri" w:hAnsi="Courier" w:cstheme="majorHAnsi"/>
+        </w:rPr>
+        <w:t xml:space="preserve">    </w:t>
+      </w:r>
+      <w:proofErr w:type="spellStart"/>
+      <w:r>
+        <w:rPr>
+          <w:rFonts w:ascii="Courier" w:eastAsia="Calibri" w:hAnsi="Courier" w:cstheme="majorHAnsi"/>
+        </w:rPr>
+        <w:t>agent.robot.spinRight</w:t>
+      </w:r>
+      <w:proofErr w:type="spellEnd"/>
+      <w:r>
+        <w:rPr>
+          <w:rFonts w:ascii="Courier" w:eastAsia="Calibri" w:hAnsi="Courier" w:cstheme="majorHAnsi"/>
+        </w:rPr>
+        <w:t>(10)</w:t>
+      </w:r>
+    </w:p>
+    <w:p>
+      <w:pPr>
+        <w:pBdr>
+          <w:top w:val="single" w:sz="4" w:space="1" w:color="auto"/>
+          <w:left w:val="single" w:sz="4" w:space="4" w:color="auto"/>
+          <w:bottom w:val="single" w:sz="4" w:space="1" w:color="auto"/>
+          <w:right w:val="single" w:sz="4" w:space="4" w:color="auto"/>
+        </w:pBdr>
+        <w:rPr>
+          <w:rFonts w:ascii="Courier" w:eastAsia="Calibri" w:hAnsi="Courier" w:cstheme="majorHAnsi"/>
+        </w:rPr>
+      </w:pPr>
+      <w:r>
+        <w:rPr>
+          <w:rFonts w:ascii="Courier" w:eastAsia="Calibri" w:hAnsi="Courier" w:cstheme="majorHAnsi"/>
+        </w:rPr>
+        <w:t xml:space="preserve">    </w:t>
+      </w:r>
+      <w:proofErr w:type="spellStart"/>
+      <w:r>
+        <w:rPr>
+          <w:rFonts w:ascii="Courier" w:eastAsia="Calibri" w:hAnsi="Courier" w:cstheme="majorHAnsi"/>
+        </w:rPr>
+        <w:t>time.sleep</w:t>
+      </w:r>
+      <w:proofErr w:type="spellEnd"/>
+      <w:r>
+        <w:rPr>
+          <w:rFonts w:ascii="Courier" w:eastAsia="Calibri" w:hAnsi="Courier" w:cstheme="majorHAnsi"/>
+        </w:rPr>
+        <w:t>(2)</w:t>
+      </w:r>
+    </w:p>
+    <w:p>
+      <w:pPr>
+        <w:pBdr>
+          <w:top w:val="single" w:sz="4" w:space="1" w:color="auto"/>
+          <w:left w:val="single" w:sz="4" w:space="4" w:color="auto"/>
+          <w:bottom w:val="single" w:sz="4" w:space="1" w:color="auto"/>
+          <w:right w:val="single" w:sz="4" w:space="4" w:color="auto"/>
+        </w:pBdr>
+        <w:rPr>
+          <w:rFonts w:ascii="Courier" w:eastAsia="Calibri" w:hAnsi="Courier" w:cstheme="majorHAnsi"/>
+        </w:rPr>
+      </w:pPr>
+      <w:r>
+        <w:rPr>
+          <w:rFonts w:ascii="Courier" w:eastAsia="Calibri" w:hAnsi="Courier" w:cstheme="majorHAnsi"/>
+        </w:rPr>
+        <w:t xml:space="preserve">    return</w:t>
+      </w:r>
+    </w:p>
+    <w:p>
+      <w:pPr>
+        <w:pBdr>
+          <w:top w:val="single" w:sz="4" w:space="1" w:color="auto"/>
+          <w:left w:val="single" w:sz="4" w:space="4" w:color="auto"/>
+          <w:bottom w:val="single" w:sz="4" w:space="1" w:color="auto"/>
+          <w:right w:val="single" w:sz="4" w:space="4" w:color="auto"/>
+        </w:pBdr>
+        <w:rPr>
+          <w:rFonts w:ascii="Courier" w:eastAsia="Calibri" w:hAnsi="Courier" w:cstheme="majorHAnsi"/>
+        </w:rPr>
+      </w:pPr>
+    </w:p>
+    <w:p>
+      <w:pPr>
+        <w:pBdr>
+          <w:top w:val="single" w:sz="4" w:space="1" w:color="auto"/>
+          <w:left w:val="single" w:sz="4" w:space="4" w:color="auto"/>
+          <w:bottom w:val="single" w:sz="4" w:space="1" w:color="auto"/>
+          <w:right w:val="single" w:sz="4" w:space="4" w:color="auto"/>
+        </w:pBdr>
+        <w:rPr>
+          <w:rFonts w:ascii="Courier" w:eastAsia="Calibri" w:hAnsi="Courier" w:cstheme="majorHAnsi"/>
+        </w:rPr>
+      </w:pPr>
+      <w:r>
+        <w:rPr>
+          <w:rFonts w:ascii="Courier" w:eastAsia="Calibri" w:hAnsi="Courier" w:cstheme="majorHAnsi"/>
+        </w:rPr>
+        <w:t xml:space="preserve">def </w:t>
+      </w:r>
+      <w:proofErr w:type="spellStart"/>
+      <w:r>
+        <w:rPr>
+          <w:rFonts w:ascii="Courier" w:eastAsia="Calibri" w:hAnsi="Courier" w:cstheme="majorHAnsi"/>
+        </w:rPr>
+        <w:t>b_obstacle_centre</w:t>
+      </w:r>
+      <w:proofErr w:type="spellEnd"/>
+      <w:r>
+        <w:rPr>
+          <w:rFonts w:ascii="Courier" w:eastAsia="Calibri" w:hAnsi="Courier" w:cstheme="majorHAnsi"/>
+        </w:rPr>
+        <w:t>():</w:t>
+      </w:r>
+    </w:p>
+    <w:p>
+      <w:pPr>
+        <w:pBdr>
+          <w:top w:val="single" w:sz="4" w:space="1" w:color="auto"/>
+          <w:left w:val="single" w:sz="4" w:space="4" w:color="auto"/>
+          <w:bottom w:val="single" w:sz="4" w:space="1" w:color="auto"/>
+          <w:right w:val="single" w:sz="4" w:space="4" w:color="auto"/>
+        </w:pBdr>
+        <w:rPr>
+          <w:rFonts w:ascii="Courier" w:eastAsia="Calibri" w:hAnsi="Courier" w:cstheme="majorHAnsi"/>
+        </w:rPr>
+      </w:pPr>
+      <w:r>
+        <w:rPr>
+          <w:rFonts w:ascii="Courier" w:eastAsia="Calibri" w:hAnsi="Courier" w:cstheme="majorHAnsi"/>
+        </w:rPr>
+        <w:t xml:space="preserve">    if (</w:t>
+      </w:r>
+      <w:proofErr w:type="spellStart"/>
+      <w:r>
+        <w:rPr>
+          <w:rFonts w:ascii="Courier" w:eastAsia="Calibri" w:hAnsi="Courier" w:cstheme="majorHAnsi"/>
+        </w:rPr>
+        <w:t>agent.beliefbase</w:t>
+      </w:r>
+      <w:proofErr w:type="spellEnd"/>
+      <w:r>
+        <w:rPr>
+          <w:rFonts w:ascii="Courier" w:eastAsia="Calibri" w:hAnsi="Courier" w:cstheme="majorHAnsi"/>
+        </w:rPr>
+        <w:t>['distance'] &lt; 30):</w:t>
+      </w:r>
+    </w:p>
+    <w:p>
+      <w:pPr>
+        <w:pBdr>
+          <w:top w:val="single" w:sz="4" w:space="1" w:color="auto"/>
+          <w:left w:val="single" w:sz="4" w:space="4" w:color="auto"/>
+          <w:bottom w:val="single" w:sz="4" w:space="1" w:color="auto"/>
+          <w:right w:val="single" w:sz="4" w:space="4" w:color="auto"/>
+        </w:pBdr>
+        <w:rPr>
+          <w:rFonts w:ascii="Courier" w:eastAsia="Calibri" w:hAnsi="Courier" w:cstheme="majorHAnsi"/>
+        </w:rPr>
+      </w:pPr>
+      <w:r>
+        <w:rPr>
+          <w:rFonts w:ascii="Courier" w:eastAsia="Calibri" w:hAnsi="Courier" w:cstheme="majorHAnsi"/>
+        </w:rPr>
+        <w:t xml:space="preserve">        return True</w:t>
+      </w:r>
+    </w:p>
+    <w:p>
+      <w:pPr>
+        <w:pBdr>
+          <w:top w:val="single" w:sz="4" w:space="1" w:color="auto"/>
+          <w:left w:val="single" w:sz="4" w:space="4" w:color="auto"/>
+          <w:bottom w:val="single" w:sz="4" w:space="1" w:color="auto"/>
+          <w:right w:val="single" w:sz="4" w:space="4" w:color="auto"/>
+        </w:pBdr>
+        <w:rPr>
+          <w:rFonts w:ascii="Courier" w:eastAsia="Calibri" w:hAnsi="Courier" w:cstheme="majorHAnsi"/>
+        </w:rPr>
+      </w:pPr>
+      <w:r>
+        <w:rPr>
+          <w:rFonts w:ascii="Courier" w:eastAsia="Calibri" w:hAnsi="Courier" w:cstheme="majorHAnsi"/>
+        </w:rPr>
+        <w:t xml:space="preserve">    return False</w:t>
+      </w:r>
+    </w:p>
+    <w:p>
+      <w:pPr>
+        <w:pBdr>
+          <w:top w:val="single" w:sz="4" w:space="1" w:color="auto"/>
+          <w:left w:val="single" w:sz="4" w:space="4" w:color="auto"/>
+          <w:bottom w:val="single" w:sz="4" w:space="1" w:color="auto"/>
+          <w:right w:val="single" w:sz="4" w:space="4" w:color="auto"/>
+        </w:pBdr>
+        <w:rPr>
+          <w:rFonts w:ascii="Courier" w:eastAsia="Calibri" w:hAnsi="Courier" w:cstheme="majorHAnsi"/>
+        </w:rPr>
+      </w:pPr>
+    </w:p>
+    <w:p>
+      <w:pPr>
+        <w:pBdr>
+          <w:top w:val="single" w:sz="4" w:space="1" w:color="auto"/>
+          <w:left w:val="single" w:sz="4" w:space="4" w:color="auto"/>
+          <w:bottom w:val="single" w:sz="4" w:space="1" w:color="auto"/>
+          <w:right w:val="single" w:sz="4" w:space="4" w:color="auto"/>
+        </w:pBdr>
+        <w:rPr>
+          <w:rFonts w:ascii="Courier" w:eastAsia="Calibri" w:hAnsi="Courier" w:cstheme="majorHAnsi"/>
+        </w:rPr>
+      </w:pPr>
+      <w:r>
+        <w:rPr>
+          <w:rFonts w:ascii="Courier" w:eastAsia="Calibri" w:hAnsi="Courier" w:cstheme="majorHAnsi"/>
+        </w:rPr>
+        <w:t xml:space="preserve">start = </w:t>
+      </w:r>
+      <w:proofErr w:type="spellStart"/>
+      <w:r>
+        <w:rPr>
+          <w:rFonts w:ascii="Courier" w:eastAsia="Calibri" w:hAnsi="Courier" w:cstheme="majorHAnsi"/>
+        </w:rPr>
+        <w:t>agent.AND</w:t>
+      </w:r>
+      <w:proofErr w:type="spellEnd"/>
+      <w:r>
+        <w:rPr>
+          <w:rFonts w:ascii="Courier" w:eastAsia="Calibri" w:hAnsi="Courier" w:cstheme="majorHAnsi"/>
+        </w:rPr>
+        <w:t>(</w:t>
+      </w:r>
+      <w:proofErr w:type="spellStart"/>
+      <w:r>
+        <w:rPr>
+          <w:rFonts w:ascii="Courier" w:eastAsia="Calibri" w:hAnsi="Courier" w:cstheme="majorHAnsi"/>
+        </w:rPr>
+        <w:t>agent.B</w:t>
+      </w:r>
+      <w:proofErr w:type="spellEnd"/>
+      <w:r>
+        <w:rPr>
+          <w:rFonts w:ascii="Courier" w:eastAsia="Calibri" w:hAnsi="Courier" w:cstheme="majorHAnsi"/>
+        </w:rPr>
+        <w:t>('</w:t>
+      </w:r>
+      <w:proofErr w:type="spellStart"/>
+      <w:r>
+        <w:rPr>
+          <w:rFonts w:ascii="Courier" w:eastAsia="Calibri" w:hAnsi="Courier" w:cstheme="majorHAnsi"/>
+        </w:rPr>
+        <w:t>obstacle_left</w:t>
+      </w:r>
+      <w:proofErr w:type="spellEnd"/>
+      <w:r>
+        <w:rPr>
+          <w:rFonts w:ascii="Courier" w:eastAsia="Calibri" w:hAnsi="Courier" w:cstheme="majorHAnsi"/>
+        </w:rPr>
+        <w:t xml:space="preserve">'), </w:t>
+      </w:r>
+      <w:proofErr w:type="spellStart"/>
+      <w:r>
+        <w:rPr>
+          <w:rFonts w:ascii="Courier" w:eastAsia="Calibri" w:hAnsi="Courier" w:cstheme="majorHAnsi"/>
+        </w:rPr>
+        <w:t>agent.NOT</w:t>
+      </w:r>
+      <w:proofErr w:type="spellEnd"/>
+      <w:r>
+        <w:rPr>
+          <w:rFonts w:ascii="Courier" w:eastAsia="Calibri" w:hAnsi="Courier" w:cstheme="majorHAnsi"/>
+        </w:rPr>
+        <w:t>(</w:t>
+      </w:r>
+      <w:proofErr w:type="spellStart"/>
+      <w:r>
+        <w:rPr>
+          <w:rFonts w:ascii="Courier" w:eastAsia="Calibri" w:hAnsi="Courier" w:cstheme="majorHAnsi"/>
+        </w:rPr>
+        <w:t>agent.B</w:t>
+      </w:r>
+      <w:proofErr w:type="spellEnd"/>
+      <w:r>
+        <w:rPr>
+          <w:rFonts w:ascii="Courier" w:eastAsia="Calibri" w:hAnsi="Courier" w:cstheme="majorHAnsi"/>
+        </w:rPr>
+        <w:t>('started')))</w:t>
+      </w:r>
+    </w:p>
+    <w:p>
+      <w:pPr>
+        <w:pBdr>
+          <w:top w:val="single" w:sz="4" w:space="1" w:color="auto"/>
+          <w:left w:val="single" w:sz="4" w:space="4" w:color="auto"/>
+          <w:bottom w:val="single" w:sz="4" w:space="1" w:color="auto"/>
+          <w:right w:val="single" w:sz="4" w:space="4" w:color="auto"/>
+        </w:pBdr>
+        <w:rPr>
+          <w:rFonts w:ascii="Courier" w:eastAsia="Calibri" w:hAnsi="Courier" w:cstheme="majorHAnsi"/>
+        </w:rPr>
+      </w:pPr>
+      <w:r>
+        <w:rPr>
+          <w:rFonts w:ascii="Courier" w:eastAsia="Calibri" w:hAnsi="Courier" w:cstheme="majorHAnsi"/>
+        </w:rPr>
+        <w:t xml:space="preserve">stop = </w:t>
+      </w:r>
+      <w:proofErr w:type="spellStart"/>
+      <w:r>
+        <w:rPr>
+          <w:rFonts w:ascii="Courier" w:eastAsia="Calibri" w:hAnsi="Courier" w:cstheme="majorHAnsi"/>
+        </w:rPr>
+        <w:t>agent.AND</w:t>
+      </w:r>
+      <w:proofErr w:type="spellEnd"/>
+      <w:r>
+        <w:rPr>
+          <w:rFonts w:ascii="Courier" w:eastAsia="Calibri" w:hAnsi="Courier" w:cstheme="majorHAnsi"/>
+        </w:rPr>
+        <w:t>(</w:t>
+      </w:r>
+      <w:proofErr w:type="spellStart"/>
+      <w:r>
+        <w:rPr>
+          <w:rFonts w:ascii="Courier" w:eastAsia="Calibri" w:hAnsi="Courier" w:cstheme="majorHAnsi"/>
+        </w:rPr>
+        <w:t>agent.B</w:t>
+      </w:r>
+      <w:proofErr w:type="spellEnd"/>
+      <w:r>
+        <w:rPr>
+          <w:rFonts w:ascii="Courier" w:eastAsia="Calibri" w:hAnsi="Courier" w:cstheme="majorHAnsi"/>
+        </w:rPr>
+        <w:t>('</w:t>
+      </w:r>
+      <w:proofErr w:type="spellStart"/>
+      <w:r>
+        <w:rPr>
+          <w:rFonts w:ascii="Courier" w:eastAsia="Calibri" w:hAnsi="Courier" w:cstheme="majorHAnsi"/>
+        </w:rPr>
+        <w:t>obstacle_left</w:t>
+      </w:r>
+      <w:proofErr w:type="spellEnd"/>
+      <w:r>
+        <w:rPr>
+          <w:rFonts w:ascii="Courier" w:eastAsia="Calibri" w:hAnsi="Courier" w:cstheme="majorHAnsi"/>
+        </w:rPr>
+        <w:t xml:space="preserve">'), </w:t>
+      </w:r>
+      <w:proofErr w:type="spellStart"/>
+      <w:r>
+        <w:rPr>
+          <w:rFonts w:ascii="Courier" w:eastAsia="Calibri" w:hAnsi="Courier" w:cstheme="majorHAnsi"/>
+        </w:rPr>
+        <w:t>agent.B</w:t>
+      </w:r>
+      <w:proofErr w:type="spellEnd"/>
+      <w:r>
+        <w:rPr>
+          <w:rFonts w:ascii="Courier" w:eastAsia="Calibri" w:hAnsi="Courier" w:cstheme="majorHAnsi"/>
+        </w:rPr>
+        <w:t>('started'))</w:t>
+      </w:r>
+    </w:p>
+    <w:p>
+      <w:pPr>
+        <w:pBdr>
+          <w:top w:val="single" w:sz="4" w:space="1" w:color="auto"/>
+          <w:left w:val="single" w:sz="4" w:space="4" w:color="auto"/>
+          <w:bottom w:val="single" w:sz="4" w:space="1" w:color="auto"/>
+          <w:right w:val="single" w:sz="4" w:space="4" w:color="auto"/>
+        </w:pBdr>
+        <w:rPr>
+          <w:rFonts w:ascii="Courier" w:eastAsia="Calibri" w:hAnsi="Courier" w:cstheme="majorHAnsi"/>
+        </w:rPr>
+      </w:pPr>
+    </w:p>
+    <w:p>
+      <w:pPr>
+        <w:pBdr>
+          <w:top w:val="single" w:sz="4" w:space="1" w:color="auto"/>
+          <w:left w:val="single" w:sz="4" w:space="4" w:color="auto"/>
+          <w:bottom w:val="single" w:sz="4" w:space="1" w:color="auto"/>
+          <w:right w:val="single" w:sz="4" w:space="4" w:color="auto"/>
+        </w:pBdr>
+        <w:rPr>
+          <w:rFonts w:ascii="Courier" w:eastAsia="Calibri" w:hAnsi="Courier" w:cstheme="majorHAnsi"/>
+        </w:rPr>
+      </w:pPr>
+      <w:proofErr w:type="spellStart"/>
+      <w:r>
+        <w:rPr>
+          <w:rFonts w:ascii="Courier" w:eastAsia="Calibri" w:hAnsi="Courier" w:cstheme="majorHAnsi"/>
+        </w:rPr>
+        <w:t>wall_on_right</w:t>
+      </w:r>
+      <w:proofErr w:type="spellEnd"/>
+      <w:r>
+        <w:rPr>
+          <w:rFonts w:ascii="Courier" w:eastAsia="Calibri" w:hAnsi="Courier" w:cstheme="majorHAnsi"/>
+        </w:rPr>
+        <w:t xml:space="preserve"> = </w:t>
+      </w:r>
+      <w:proofErr w:type="spellStart"/>
+      <w:r>
+        <w:rPr>
+          <w:rFonts w:ascii="Courier" w:eastAsia="Calibri" w:hAnsi="Courier" w:cstheme="majorHAnsi"/>
+        </w:rPr>
+        <w:t>agent.AND</w:t>
+      </w:r>
+      <w:proofErr w:type="spellEnd"/>
+      <w:r>
+        <w:rPr>
+          <w:rFonts w:ascii="Courier" w:eastAsia="Calibri" w:hAnsi="Courier" w:cstheme="majorHAnsi"/>
+        </w:rPr>
+        <w:t>(</w:t>
+      </w:r>
+      <w:proofErr w:type="spellStart"/>
+      <w:r>
+        <w:rPr>
+          <w:rFonts w:ascii="Courier" w:eastAsia="Calibri" w:hAnsi="Courier" w:cstheme="majorHAnsi"/>
+        </w:rPr>
+        <w:t>agent.B</w:t>
+      </w:r>
+      <w:proofErr w:type="spellEnd"/>
+      <w:r>
+        <w:rPr>
+          <w:rFonts w:ascii="Courier" w:eastAsia="Calibri" w:hAnsi="Courier" w:cstheme="majorHAnsi"/>
+        </w:rPr>
+        <w:t xml:space="preserve">('started'), </w:t>
+      </w:r>
+      <w:proofErr w:type="spellStart"/>
+      <w:r>
+        <w:rPr>
+          <w:rFonts w:ascii="Courier" w:eastAsia="Calibri" w:hAnsi="Courier" w:cstheme="majorHAnsi"/>
+        </w:rPr>
+        <w:t>agent.AND</w:t>
+      </w:r>
+      <w:proofErr w:type="spellEnd"/>
+      <w:r>
+        <w:rPr>
+          <w:rFonts w:ascii="Courier" w:eastAsia="Calibri" w:hAnsi="Courier" w:cstheme="majorHAnsi"/>
+        </w:rPr>
+        <w:t>(</w:t>
+      </w:r>
+      <w:proofErr w:type="spellStart"/>
+      <w:r>
+        <w:rPr>
+          <w:rFonts w:ascii="Courier" w:eastAsia="Calibri" w:hAnsi="Courier" w:cstheme="majorHAnsi"/>
+        </w:rPr>
+        <w:t>agent.B</w:t>
+      </w:r>
+      <w:proofErr w:type="spellEnd"/>
+      <w:r>
+        <w:rPr>
+          <w:rFonts w:ascii="Courier" w:eastAsia="Calibri" w:hAnsi="Courier" w:cstheme="majorHAnsi"/>
+        </w:rPr>
+        <w:t>('</w:t>
+      </w:r>
+      <w:proofErr w:type="spellStart"/>
+      <w:r>
+        <w:rPr>
+          <w:rFonts w:ascii="Courier" w:eastAsia="Calibri" w:hAnsi="Courier" w:cstheme="majorHAnsi"/>
+        </w:rPr>
+        <w:t>obstacle_right</w:t>
+      </w:r>
+      <w:proofErr w:type="spellEnd"/>
+      <w:r>
+        <w:rPr>
+          <w:rFonts w:ascii="Courier" w:eastAsia="Calibri" w:hAnsi="Courier" w:cstheme="majorHAnsi"/>
+        </w:rPr>
+        <w:t xml:space="preserve">'), </w:t>
+      </w:r>
+      <w:proofErr w:type="spellStart"/>
+      <w:r>
+        <w:rPr>
+          <w:rFonts w:ascii="Courier" w:eastAsia="Calibri" w:hAnsi="Courier" w:cstheme="majorHAnsi"/>
+        </w:rPr>
+        <w:t>agent.NOT</w:t>
+      </w:r>
+      <w:proofErr w:type="spellEnd"/>
+      <w:r>
+        <w:rPr>
+          <w:rFonts w:ascii="Courier" w:eastAsia="Calibri" w:hAnsi="Courier" w:cstheme="majorHAnsi"/>
+        </w:rPr>
+        <w:t>(</w:t>
+      </w:r>
+      <w:proofErr w:type="spellStart"/>
+      <w:r>
+        <w:rPr>
+          <w:rFonts w:ascii="Courier" w:eastAsia="Calibri" w:hAnsi="Courier" w:cstheme="majorHAnsi"/>
+        </w:rPr>
+        <w:t>b_obstacle_centre</w:t>
+      </w:r>
+      <w:proofErr w:type="spellEnd"/>
+      <w:r>
+        <w:rPr>
+          <w:rFonts w:ascii="Courier" w:eastAsia="Calibri" w:hAnsi="Courier" w:cstheme="majorHAnsi"/>
+        </w:rPr>
+        <w:t>)))</w:t>
+      </w:r>
+    </w:p>
+    <w:p>
+      <w:pPr>
+        <w:pBdr>
+          <w:top w:val="single" w:sz="4" w:space="1" w:color="auto"/>
+          <w:left w:val="single" w:sz="4" w:space="4" w:color="auto"/>
+          <w:bottom w:val="single" w:sz="4" w:space="1" w:color="auto"/>
+          <w:right w:val="single" w:sz="4" w:space="4" w:color="auto"/>
+        </w:pBdr>
+        <w:rPr>
+          <w:rFonts w:ascii="Courier" w:eastAsia="Calibri" w:hAnsi="Courier" w:cstheme="majorHAnsi"/>
+        </w:rPr>
+      </w:pPr>
+      <w:proofErr w:type="spellStart"/>
+      <w:r>
+        <w:rPr>
+          <w:rFonts w:ascii="Courier" w:eastAsia="Calibri" w:hAnsi="Courier" w:cstheme="majorHAnsi"/>
+        </w:rPr>
+        <w:t>wall_in_front</w:t>
+      </w:r>
+      <w:proofErr w:type="spellEnd"/>
+      <w:r>
+        <w:rPr>
+          <w:rFonts w:ascii="Courier" w:eastAsia="Calibri" w:hAnsi="Courier" w:cstheme="majorHAnsi"/>
+        </w:rPr>
+        <w:t xml:space="preserve"> = </w:t>
+      </w:r>
+      <w:proofErr w:type="spellStart"/>
+      <w:r>
+        <w:rPr>
+          <w:rFonts w:ascii="Courier" w:eastAsia="Calibri" w:hAnsi="Courier" w:cstheme="majorHAnsi"/>
+        </w:rPr>
+        <w:t>agent.AND</w:t>
+      </w:r>
+      <w:proofErr w:type="spellEnd"/>
+      <w:r>
+        <w:rPr>
+          <w:rFonts w:ascii="Courier" w:eastAsia="Calibri" w:hAnsi="Courier" w:cstheme="majorHAnsi"/>
+        </w:rPr>
+        <w:t>(</w:t>
+      </w:r>
+      <w:proofErr w:type="spellStart"/>
+      <w:r>
+        <w:rPr>
+          <w:rFonts w:ascii="Courier" w:eastAsia="Calibri" w:hAnsi="Courier" w:cstheme="majorHAnsi"/>
+        </w:rPr>
+        <w:t>agent.B</w:t>
+      </w:r>
+      <w:proofErr w:type="spellEnd"/>
+      <w:r>
+        <w:rPr>
+          <w:rFonts w:ascii="Courier" w:eastAsia="Calibri" w:hAnsi="Courier" w:cstheme="majorHAnsi"/>
+        </w:rPr>
+        <w:t xml:space="preserve">('started'), </w:t>
+      </w:r>
+      <w:proofErr w:type="spellStart"/>
+      <w:r>
+        <w:rPr>
+          <w:rFonts w:ascii="Courier" w:eastAsia="Calibri" w:hAnsi="Courier" w:cstheme="majorHAnsi"/>
+        </w:rPr>
+        <w:t>b_obstacle_centre</w:t>
+      </w:r>
+      <w:proofErr w:type="spellEnd"/>
+      <w:r>
+        <w:rPr>
+          <w:rFonts w:ascii="Courier" w:eastAsia="Calibri" w:hAnsi="Courier" w:cstheme="majorHAnsi"/>
+        </w:rPr>
+        <w:t>)</w:t>
+      </w:r>
+    </w:p>
+    <w:p>
+      <w:pPr>
+        <w:pBdr>
+          <w:top w:val="single" w:sz="4" w:space="1" w:color="auto"/>
+          <w:left w:val="single" w:sz="4" w:space="4" w:color="auto"/>
+          <w:bottom w:val="single" w:sz="4" w:space="1" w:color="auto"/>
+          <w:right w:val="single" w:sz="4" w:space="4" w:color="auto"/>
+        </w:pBdr>
+        <w:rPr>
+          <w:rFonts w:ascii="Courier" w:eastAsia="Calibri" w:hAnsi="Courier" w:cstheme="majorHAnsi"/>
+        </w:rPr>
+      </w:pPr>
+      <w:proofErr w:type="spellStart"/>
+      <w:r>
+        <w:rPr>
+          <w:rFonts w:ascii="Courier" w:eastAsia="Calibri" w:hAnsi="Courier" w:cstheme="majorHAnsi"/>
+        </w:rPr>
+        <w:t>lost_wall</w:t>
+      </w:r>
+      <w:proofErr w:type="spellEnd"/>
+      <w:r>
+        <w:rPr>
+          <w:rFonts w:ascii="Courier" w:eastAsia="Calibri" w:hAnsi="Courier" w:cstheme="majorHAnsi"/>
+        </w:rPr>
+        <w:t xml:space="preserve"> = </w:t>
+      </w:r>
+      <w:proofErr w:type="spellStart"/>
+      <w:r>
+        <w:rPr>
+          <w:rFonts w:ascii="Courier" w:eastAsia="Calibri" w:hAnsi="Courier" w:cstheme="majorHAnsi"/>
+        </w:rPr>
+        <w:t>agent.AND</w:t>
+      </w:r>
+      <w:proofErr w:type="spellEnd"/>
+      <w:r>
+        <w:rPr>
+          <w:rFonts w:ascii="Courier" w:eastAsia="Calibri" w:hAnsi="Courier" w:cstheme="majorHAnsi"/>
+        </w:rPr>
+        <w:t>(</w:t>
+      </w:r>
+      <w:proofErr w:type="spellStart"/>
+      <w:r>
+        <w:rPr>
+          <w:rFonts w:ascii="Courier" w:eastAsia="Calibri" w:hAnsi="Courier" w:cstheme="majorHAnsi"/>
+        </w:rPr>
+        <w:t>agent.B</w:t>
+      </w:r>
+      <w:proofErr w:type="spellEnd"/>
+      <w:r>
+        <w:rPr>
+          <w:rFonts w:ascii="Courier" w:eastAsia="Calibri" w:hAnsi="Courier" w:cstheme="majorHAnsi"/>
+        </w:rPr>
+        <w:t xml:space="preserve">('started'), </w:t>
+      </w:r>
+      <w:proofErr w:type="spellStart"/>
+      <w:r>
+        <w:rPr>
+          <w:rFonts w:ascii="Courier" w:eastAsia="Calibri" w:hAnsi="Courier" w:cstheme="majorHAnsi"/>
+        </w:rPr>
+        <w:t>agent.NOT</w:t>
+      </w:r>
+      <w:proofErr w:type="spellEnd"/>
+      <w:r>
+        <w:rPr>
+          <w:rFonts w:ascii="Courier" w:eastAsia="Calibri" w:hAnsi="Courier" w:cstheme="majorHAnsi"/>
+        </w:rPr>
+        <w:t>(</w:t>
+      </w:r>
+      <w:proofErr w:type="spellStart"/>
+      <w:r>
+        <w:rPr>
+          <w:rFonts w:ascii="Courier" w:eastAsia="Calibri" w:hAnsi="Courier" w:cstheme="majorHAnsi"/>
+        </w:rPr>
+        <w:t>agent.OR</w:t>
+      </w:r>
+      <w:proofErr w:type="spellEnd"/>
+      <w:r>
+        <w:rPr>
+          <w:rFonts w:ascii="Courier" w:eastAsia="Calibri" w:hAnsi="Courier" w:cstheme="majorHAnsi"/>
+        </w:rPr>
+        <w:t>(</w:t>
+      </w:r>
+      <w:proofErr w:type="spellStart"/>
+      <w:r>
+        <w:rPr>
+          <w:rFonts w:ascii="Courier" w:eastAsia="Calibri" w:hAnsi="Courier" w:cstheme="majorHAnsi"/>
+        </w:rPr>
+        <w:t>agent.B</w:t>
+      </w:r>
+      <w:proofErr w:type="spellEnd"/>
+      <w:r>
+        <w:rPr>
+          <w:rFonts w:ascii="Courier" w:eastAsia="Calibri" w:hAnsi="Courier" w:cstheme="majorHAnsi"/>
+        </w:rPr>
+        <w:t>('</w:t>
+      </w:r>
+      <w:proofErr w:type="spellStart"/>
+      <w:r>
+        <w:rPr>
+          <w:rFonts w:ascii="Courier" w:eastAsia="Calibri" w:hAnsi="Courier" w:cstheme="majorHAnsi"/>
+        </w:rPr>
+        <w:t>obstacle_right</w:t>
+      </w:r>
+      <w:proofErr w:type="spellEnd"/>
+      <w:r>
+        <w:rPr>
+          <w:rFonts w:ascii="Courier" w:eastAsia="Calibri" w:hAnsi="Courier" w:cstheme="majorHAnsi"/>
+        </w:rPr>
+        <w:t xml:space="preserve">'), </w:t>
+      </w:r>
+      <w:proofErr w:type="spellStart"/>
+      <w:r>
+        <w:rPr>
+          <w:rFonts w:ascii="Courier" w:eastAsia="Calibri" w:hAnsi="Courier" w:cstheme="majorHAnsi"/>
+        </w:rPr>
+        <w:t>agent.B</w:t>
+      </w:r>
+      <w:proofErr w:type="spellEnd"/>
+      <w:r>
+        <w:rPr>
+          <w:rFonts w:ascii="Courier" w:eastAsia="Calibri" w:hAnsi="Courier" w:cstheme="majorHAnsi"/>
+        </w:rPr>
+        <w:t>('</w:t>
+      </w:r>
+      <w:proofErr w:type="spellStart"/>
+      <w:r>
+        <w:rPr>
+          <w:rFonts w:ascii="Courier" w:eastAsia="Calibri" w:hAnsi="Courier" w:cstheme="majorHAnsi"/>
+        </w:rPr>
+        <w:t>obstacle_right</w:t>
+      </w:r>
+      <w:proofErr w:type="spellEnd"/>
+      <w:r>
+        <w:rPr>
+          <w:rFonts w:ascii="Courier" w:eastAsia="Calibri" w:hAnsi="Courier" w:cstheme="majorHAnsi"/>
+        </w:rPr>
+        <w:t>'))))</w:t>
+      </w:r>
+    </w:p>
+    <w:p>
+      <w:pPr>
+        <w:pBdr>
+          <w:top w:val="single" w:sz="4" w:space="1" w:color="auto"/>
+          <w:left w:val="single" w:sz="4" w:space="4" w:color="auto"/>
+          <w:bottom w:val="single" w:sz="4" w:space="1" w:color="auto"/>
+          <w:right w:val="single" w:sz="4" w:space="4" w:color="auto"/>
+        </w:pBdr>
+        <w:rPr>
+          <w:rFonts w:ascii="Courier" w:eastAsia="Calibri" w:hAnsi="Courier" w:cstheme="majorHAnsi"/>
+        </w:rPr>
+      </w:pPr>
+      <w:r>
+        <w:rPr>
+          <w:rFonts w:ascii="Courier" w:eastAsia="Calibri" w:hAnsi="Courier" w:cstheme="majorHAnsi"/>
+        </w:rPr>
+        <w:t xml:space="preserve">floor = </w:t>
+      </w:r>
+      <w:proofErr w:type="spellStart"/>
+      <w:r>
+        <w:rPr>
+          <w:rFonts w:ascii="Courier" w:eastAsia="Calibri" w:hAnsi="Courier" w:cstheme="majorHAnsi"/>
+        </w:rPr>
+        <w:t>agent.AND</w:t>
+      </w:r>
+      <w:proofErr w:type="spellEnd"/>
+      <w:r>
+        <w:rPr>
+          <w:rFonts w:ascii="Courier" w:eastAsia="Calibri" w:hAnsi="Courier" w:cstheme="majorHAnsi"/>
+        </w:rPr>
+        <w:t>(</w:t>
+      </w:r>
+      <w:proofErr w:type="spellStart"/>
+      <w:r>
+        <w:rPr>
+          <w:rFonts w:ascii="Courier" w:eastAsia="Calibri" w:hAnsi="Courier" w:cstheme="majorHAnsi"/>
+        </w:rPr>
+        <w:t>agent.B</w:t>
+      </w:r>
+      <w:proofErr w:type="spellEnd"/>
+      <w:r>
+        <w:rPr>
+          <w:rFonts w:ascii="Courier" w:eastAsia="Calibri" w:hAnsi="Courier" w:cstheme="majorHAnsi"/>
+        </w:rPr>
+        <w:t xml:space="preserve">('started'), </w:t>
+      </w:r>
+      <w:proofErr w:type="spellStart"/>
+      <w:r>
+        <w:rPr>
+          <w:rFonts w:ascii="Courier" w:eastAsia="Calibri" w:hAnsi="Courier" w:cstheme="majorHAnsi"/>
+        </w:rPr>
+        <w:t>agent.B</w:t>
+      </w:r>
+      <w:proofErr w:type="spellEnd"/>
+      <w:r>
+        <w:rPr>
+          <w:rFonts w:ascii="Courier" w:eastAsia="Calibri" w:hAnsi="Courier" w:cstheme="majorHAnsi"/>
+        </w:rPr>
+        <w:t>('</w:t>
+      </w:r>
+      <w:proofErr w:type="spellStart"/>
+      <w:r>
+        <w:rPr>
+          <w:rFonts w:ascii="Courier" w:eastAsia="Calibri" w:hAnsi="Courier" w:cstheme="majorHAnsi"/>
+        </w:rPr>
+        <w:t>line_left</w:t>
+      </w:r>
+      <w:proofErr w:type="spellEnd"/>
+      <w:r>
+        <w:rPr>
+          <w:rFonts w:ascii="Courier" w:eastAsia="Calibri" w:hAnsi="Courier" w:cstheme="majorHAnsi"/>
+        </w:rPr>
+        <w:t>'))</w:t>
+      </w:r>
+    </w:p>
+    <w:p>
+      <w:pPr>
+        <w:pBdr>
+          <w:top w:val="single" w:sz="4" w:space="1" w:color="auto"/>
+          <w:left w:val="single" w:sz="4" w:space="4" w:color="auto"/>
+          <w:bottom w:val="single" w:sz="4" w:space="1" w:color="auto"/>
+          <w:right w:val="single" w:sz="4" w:space="4" w:color="auto"/>
+        </w:pBdr>
+        <w:rPr>
+          <w:rFonts w:ascii="Courier" w:eastAsia="Calibri" w:hAnsi="Courier" w:cstheme="majorHAnsi"/>
+        </w:rPr>
+      </w:pPr>
+    </w:p>
+    <w:p>
+      <w:pPr>
+        <w:pBdr>
+          <w:top w:val="single" w:sz="4" w:space="1" w:color="auto"/>
+          <w:left w:val="single" w:sz="4" w:space="4" w:color="auto"/>
+          <w:bottom w:val="single" w:sz="4" w:space="1" w:color="auto"/>
+          <w:right w:val="single" w:sz="4" w:space="4" w:color="auto"/>
+        </w:pBdr>
+        <w:rPr>
+          <w:rFonts w:ascii="Courier" w:eastAsia="Calibri" w:hAnsi="Courier" w:cstheme="majorHAnsi"/>
+        </w:rPr>
+      </w:pPr>
+      <w:proofErr w:type="spellStart"/>
+      <w:r>
+        <w:rPr>
+          <w:rFonts w:ascii="Courier" w:eastAsia="Calibri" w:hAnsi="Courier" w:cstheme="majorHAnsi"/>
+        </w:rPr>
+        <w:t>agent.add_condition_rule</w:t>
+      </w:r>
+      <w:proofErr w:type="spellEnd"/>
+      <w:r>
+        <w:rPr>
+          <w:rFonts w:ascii="Courier" w:eastAsia="Calibri" w:hAnsi="Courier" w:cstheme="majorHAnsi"/>
+        </w:rPr>
+        <w:t xml:space="preserve">(start, </w:t>
+      </w:r>
+      <w:proofErr w:type="spellStart"/>
+      <w:r>
+        <w:rPr>
+          <w:rFonts w:ascii="Courier" w:eastAsia="Calibri" w:hAnsi="Courier" w:cstheme="majorHAnsi"/>
+        </w:rPr>
+        <w:t>start_agent</w:t>
+      </w:r>
+      <w:proofErr w:type="spellEnd"/>
+      <w:r>
+        <w:rPr>
+          <w:rFonts w:ascii="Courier" w:eastAsia="Calibri" w:hAnsi="Courier" w:cstheme="majorHAnsi"/>
+        </w:rPr>
+        <w:t>)</w:t>
+      </w:r>
+    </w:p>
+    <w:p>
+      <w:pPr>
+        <w:pBdr>
+          <w:top w:val="single" w:sz="4" w:space="1" w:color="auto"/>
+          <w:left w:val="single" w:sz="4" w:space="4" w:color="auto"/>
+          <w:bottom w:val="single" w:sz="4" w:space="1" w:color="auto"/>
+          <w:right w:val="single" w:sz="4" w:space="4" w:color="auto"/>
+        </w:pBdr>
+        <w:rPr>
+          <w:rFonts w:ascii="Courier" w:eastAsia="Calibri" w:hAnsi="Courier" w:cstheme="majorHAnsi"/>
+        </w:rPr>
+      </w:pPr>
+      <w:proofErr w:type="spellStart"/>
+      <w:r>
+        <w:rPr>
+          <w:rFonts w:ascii="Courier" w:eastAsia="Calibri" w:hAnsi="Courier" w:cstheme="majorHAnsi"/>
+        </w:rPr>
+        <w:t>agent.add_condition_rule</w:t>
+      </w:r>
+      <w:proofErr w:type="spellEnd"/>
+      <w:r>
+        <w:rPr>
+          <w:rFonts w:ascii="Courier" w:eastAsia="Calibri" w:hAnsi="Courier" w:cstheme="majorHAnsi"/>
+        </w:rPr>
+        <w:t xml:space="preserve">(stop, </w:t>
+      </w:r>
+      <w:proofErr w:type="spellStart"/>
+      <w:r>
+        <w:rPr>
+          <w:rFonts w:ascii="Courier" w:eastAsia="Calibri" w:hAnsi="Courier" w:cstheme="majorHAnsi"/>
+        </w:rPr>
+        <w:t>stop_agent</w:t>
+      </w:r>
+      <w:proofErr w:type="spellEnd"/>
+      <w:r>
+        <w:rPr>
+          <w:rFonts w:ascii="Courier" w:eastAsia="Calibri" w:hAnsi="Courier" w:cstheme="majorHAnsi"/>
+        </w:rPr>
+        <w:t>)</w:t>
+      </w:r>
+    </w:p>
+    <w:p>
+      <w:pPr>
+        <w:pBdr>
+          <w:top w:val="single" w:sz="4" w:space="1" w:color="auto"/>
+          <w:left w:val="single" w:sz="4" w:space="4" w:color="auto"/>
+          <w:bottom w:val="single" w:sz="4" w:space="1" w:color="auto"/>
+          <w:right w:val="single" w:sz="4" w:space="4" w:color="auto"/>
+        </w:pBdr>
+        <w:rPr>
+          <w:rFonts w:ascii="Courier" w:eastAsia="Calibri" w:hAnsi="Courier" w:cstheme="majorHAnsi"/>
+        </w:rPr>
+      </w:pPr>
+      <w:proofErr w:type="spellStart"/>
+      <w:r>
+        <w:rPr>
+          <w:rFonts w:ascii="Courier" w:eastAsia="Calibri" w:hAnsi="Courier" w:cstheme="majorHAnsi"/>
+        </w:rPr>
+        <w:t>agent.add_condition_rule</w:t>
+      </w:r>
+      <w:proofErr w:type="spellEnd"/>
+      <w:r>
+        <w:rPr>
+          <w:rFonts w:ascii="Courier" w:eastAsia="Calibri" w:hAnsi="Courier" w:cstheme="majorHAnsi"/>
+        </w:rPr>
+        <w:t xml:space="preserve">(floor, </w:t>
+      </w:r>
+      <w:proofErr w:type="spellStart"/>
+      <w:r>
+        <w:rPr>
+          <w:rFonts w:ascii="Courier" w:eastAsia="Calibri" w:hAnsi="Courier" w:cstheme="majorHAnsi"/>
+        </w:rPr>
+        <w:t>stop_rule</w:t>
+      </w:r>
+      <w:proofErr w:type="spellEnd"/>
+      <w:r>
+        <w:rPr>
+          <w:rFonts w:ascii="Courier" w:eastAsia="Calibri" w:hAnsi="Courier" w:cstheme="majorHAnsi"/>
+        </w:rPr>
+        <w:t>)</w:t>
+      </w:r>
+    </w:p>
+    <w:p>
+      <w:pPr>
+        <w:pBdr>
+          <w:top w:val="single" w:sz="4" w:space="1" w:color="auto"/>
+          <w:left w:val="single" w:sz="4" w:space="4" w:color="auto"/>
+          <w:bottom w:val="single" w:sz="4" w:space="1" w:color="auto"/>
+          <w:right w:val="single" w:sz="4" w:space="4" w:color="auto"/>
+        </w:pBdr>
+        <w:rPr>
+          <w:rFonts w:ascii="Courier" w:eastAsia="Calibri" w:hAnsi="Courier" w:cstheme="majorHAnsi"/>
+        </w:rPr>
+      </w:pPr>
+      <w:proofErr w:type="spellStart"/>
+      <w:r>
+        <w:rPr>
+          <w:rFonts w:ascii="Courier" w:eastAsia="Calibri" w:hAnsi="Courier" w:cstheme="majorHAnsi"/>
+        </w:rPr>
+        <w:t>agent.add_condition_rule</w:t>
+      </w:r>
+      <w:proofErr w:type="spellEnd"/>
+      <w:r>
+        <w:rPr>
+          <w:rFonts w:ascii="Courier" w:eastAsia="Calibri" w:hAnsi="Courier" w:cstheme="majorHAnsi"/>
+        </w:rPr>
+        <w:t>(</w:t>
+      </w:r>
+      <w:proofErr w:type="spellStart"/>
+      <w:r>
+        <w:rPr>
+          <w:rFonts w:ascii="Courier" w:eastAsia="Calibri" w:hAnsi="Courier" w:cstheme="majorHAnsi"/>
+        </w:rPr>
+        <w:t>wall_on_right</w:t>
+      </w:r>
+      <w:proofErr w:type="spellEnd"/>
+      <w:r>
+        <w:rPr>
+          <w:rFonts w:ascii="Courier" w:eastAsia="Calibri" w:hAnsi="Courier" w:cstheme="majorHAnsi"/>
+        </w:rPr>
+        <w:t>, forward)</w:t>
+      </w:r>
+    </w:p>
+    <w:p>
+      <w:pPr>
+        <w:pBdr>
+          <w:top w:val="single" w:sz="4" w:space="1" w:color="auto"/>
+          <w:left w:val="single" w:sz="4" w:space="4" w:color="auto"/>
+          <w:bottom w:val="single" w:sz="4" w:space="1" w:color="auto"/>
+          <w:right w:val="single" w:sz="4" w:space="4" w:color="auto"/>
+        </w:pBdr>
+        <w:rPr>
+          <w:rFonts w:ascii="Courier" w:eastAsia="Calibri" w:hAnsi="Courier" w:cstheme="majorHAnsi"/>
+        </w:rPr>
+      </w:pPr>
+      <w:proofErr w:type="spellStart"/>
+      <w:r>
+        <w:rPr>
+          <w:rFonts w:ascii="Courier" w:eastAsia="Calibri" w:hAnsi="Courier" w:cstheme="majorHAnsi"/>
+        </w:rPr>
+        <w:t>agent.add_condition_rule</w:t>
+      </w:r>
+      <w:proofErr w:type="spellEnd"/>
+      <w:r>
+        <w:rPr>
+          <w:rFonts w:ascii="Courier" w:eastAsia="Calibri" w:hAnsi="Courier" w:cstheme="majorHAnsi"/>
+        </w:rPr>
+        <w:t>(</w:t>
+      </w:r>
+      <w:proofErr w:type="spellStart"/>
+      <w:r>
+        <w:rPr>
+          <w:rFonts w:ascii="Courier" w:eastAsia="Calibri" w:hAnsi="Courier" w:cstheme="majorHAnsi"/>
+        </w:rPr>
+        <w:t>wall_in_front</w:t>
+      </w:r>
+      <w:proofErr w:type="spellEnd"/>
+      <w:r>
+        <w:rPr>
+          <w:rFonts w:ascii="Courier" w:eastAsia="Calibri" w:hAnsi="Courier" w:cstheme="majorHAnsi"/>
+        </w:rPr>
+        <w:t>, left)</w:t>
+      </w:r>
+    </w:p>
+    <w:p>
+      <w:pPr>
+        <w:pBdr>
+          <w:top w:val="single" w:sz="4" w:space="1" w:color="auto"/>
+          <w:left w:val="single" w:sz="4" w:space="4" w:color="auto"/>
+          <w:bottom w:val="single" w:sz="4" w:space="1" w:color="auto"/>
+          <w:right w:val="single" w:sz="4" w:space="4" w:color="auto"/>
+        </w:pBdr>
+        <w:rPr>
+          <w:rFonts w:ascii="Courier" w:eastAsia="Calibri" w:hAnsi="Courier" w:cstheme="majorHAnsi"/>
+        </w:rPr>
+      </w:pPr>
+      <w:proofErr w:type="spellStart"/>
+      <w:r>
+        <w:rPr>
+          <w:rFonts w:ascii="Courier" w:eastAsia="Calibri" w:hAnsi="Courier" w:cstheme="majorHAnsi"/>
+        </w:rPr>
+        <w:t>agent.add_condition_rule</w:t>
+      </w:r>
+      <w:proofErr w:type="spellEnd"/>
+      <w:r>
+        <w:rPr>
+          <w:rFonts w:ascii="Courier" w:eastAsia="Calibri" w:hAnsi="Courier" w:cstheme="majorHAnsi"/>
+        </w:rPr>
+        <w:t>(</w:t>
+      </w:r>
+      <w:proofErr w:type="spellStart"/>
+      <w:r>
+        <w:rPr>
+          <w:rFonts w:ascii="Courier" w:eastAsia="Calibri" w:hAnsi="Courier" w:cstheme="majorHAnsi"/>
+        </w:rPr>
+        <w:t>lost_wall</w:t>
+      </w:r>
+      <w:proofErr w:type="spellEnd"/>
+      <w:r>
+        <w:rPr>
+          <w:rFonts w:ascii="Courier" w:eastAsia="Calibri" w:hAnsi="Courier" w:cstheme="majorHAnsi"/>
+        </w:rPr>
+        <w:t>, right)</w:t>
+      </w:r>
+    </w:p>
+    <w:p>
+      <w:pPr>
+        <w:pBdr>
+          <w:top w:val="single" w:sz="4" w:space="1" w:color="auto"/>
+          <w:left w:val="single" w:sz="4" w:space="4" w:color="auto"/>
+          <w:bottom w:val="single" w:sz="4" w:space="1" w:color="auto"/>
+          <w:right w:val="single" w:sz="4" w:space="4" w:color="auto"/>
+        </w:pBdr>
+        <w:rPr>
+          <w:rFonts w:ascii="Courier" w:eastAsia="Calibri" w:hAnsi="Courier" w:cstheme="majorHAnsi"/>
+        </w:rPr>
+      </w:pPr>
+      <w:proofErr w:type="spellStart"/>
+      <w:r>
+        <w:rPr>
+          <w:rFonts w:ascii="Courier" w:eastAsia="Calibri" w:hAnsi="Courier" w:cstheme="majorHAnsi"/>
+        </w:rPr>
+        <w:t>agent.add_condition_rule</w:t>
+      </w:r>
+      <w:proofErr w:type="spellEnd"/>
+      <w:r>
+        <w:rPr>
+          <w:rFonts w:ascii="Courier" w:eastAsia="Calibri" w:hAnsi="Courier" w:cstheme="majorHAnsi"/>
+        </w:rPr>
+        <w:t>(</w:t>
+      </w:r>
+      <w:proofErr w:type="spellStart"/>
+      <w:r>
+        <w:rPr>
+          <w:rFonts w:ascii="Courier" w:eastAsia="Calibri" w:hAnsi="Courier" w:cstheme="majorHAnsi"/>
+        </w:rPr>
+        <w:t>agent.B</w:t>
+      </w:r>
+      <w:proofErr w:type="spellEnd"/>
+      <w:r>
+        <w:rPr>
+          <w:rFonts w:ascii="Courier" w:eastAsia="Calibri" w:hAnsi="Courier" w:cstheme="majorHAnsi"/>
+        </w:rPr>
+        <w:t xml:space="preserve">('stopping'), </w:t>
+      </w:r>
+      <w:proofErr w:type="spellStart"/>
+      <w:r>
+        <w:rPr>
+          <w:rFonts w:ascii="Courier" w:eastAsia="Calibri" w:hAnsi="Courier" w:cstheme="majorHAnsi"/>
+        </w:rPr>
+        <w:t>stop_rule</w:t>
+      </w:r>
+      <w:proofErr w:type="spellEnd"/>
+      <w:r>
+        <w:rPr>
+          <w:rFonts w:ascii="Courier" w:eastAsia="Calibri" w:hAnsi="Courier" w:cstheme="majorHAnsi"/>
+        </w:rPr>
+        <w:t>)</w:t>
+      </w:r>
+    </w:p>
+    <w:p>
+      <w:pPr>
+        <w:pBdr>
+          <w:top w:val="single" w:sz="4" w:space="1" w:color="auto"/>
+          <w:left w:val="single" w:sz="4" w:space="4" w:color="auto"/>
+          <w:bottom w:val="single" w:sz="4" w:space="1" w:color="auto"/>
+          <w:right w:val="single" w:sz="4" w:space="4" w:color="auto"/>
+        </w:pBdr>
+        <w:rPr>
+          <w:rFonts w:ascii="Courier" w:eastAsia="Calibri" w:hAnsi="Courier" w:cstheme="majorHAnsi"/>
+        </w:rPr>
+      </w:pPr>
+    </w:p>
+    <w:p>
+      <w:pPr>
+        <w:pBdr>
+          <w:top w:val="single" w:sz="4" w:space="1" w:color="auto"/>
+          <w:left w:val="single" w:sz="4" w:space="4" w:color="auto"/>
+          <w:bottom w:val="single" w:sz="4" w:space="1" w:color="auto"/>
+          <w:right w:val="single" w:sz="4" w:space="4" w:color="auto"/>
+        </w:pBdr>
+        <w:rPr>
+          <w:rFonts w:ascii="Courier" w:eastAsia="Calibri" w:hAnsi="Courier" w:cstheme="majorHAnsi"/>
+        </w:rPr>
+      </w:pPr>
+      <w:proofErr w:type="spellStart"/>
+      <w:r>
+        <w:rPr>
+          <w:rFonts w:ascii="Courier" w:eastAsia="Calibri" w:hAnsi="Courier" w:cstheme="majorHAnsi"/>
+        </w:rPr>
+        <w:lastRenderedPageBreak/>
+        <w:t>agent.run_agent</w:t>
+      </w:r>
+      <w:proofErr w:type="spellEnd"/>
+      <w:r>
+        <w:rPr>
+          <w:rFonts w:ascii="Courier" w:eastAsia="Calibri" w:hAnsi="Courier" w:cstheme="majorHAnsi"/>
+        </w:rPr>
+        <w:t>()</w:t>
+      </w:r>
+    </w:p>
+    <w:p>
+      <w:pPr>
         <w:jc w:val="both"/>
         <w:rPr>
           <w:rFonts w:asciiTheme="majorHAnsi" w:eastAsia="Calibri" w:hAnsiTheme="majorHAnsi" w:cstheme="majorHAnsi"/>
@@ -3982,1948 +5985,6 @@
     </w:p>
     <w:p>
       <w:pPr>
-        <w:rPr>
-          <w:rFonts w:ascii="Calibri" w:eastAsia="Calibri" w:hAnsi="Calibri" w:cs="Calibri"/>
-        </w:rPr>
-      </w:pPr>
-    </w:p>
-    <w:p>
-      <w:pPr>
-        <w:pBdr>
-          <w:top w:val="single" w:sz="4" w:space="1" w:color="auto"/>
-          <w:left w:val="single" w:sz="4" w:space="4" w:color="auto"/>
-          <w:bottom w:val="single" w:sz="4" w:space="1" w:color="auto"/>
-          <w:right w:val="single" w:sz="4" w:space="4" w:color="auto"/>
-        </w:pBdr>
-        <w:rPr>
-          <w:rFonts w:ascii="Courier" w:eastAsia="Calibri" w:hAnsi="Courier" w:cstheme="majorHAnsi"/>
-        </w:rPr>
-      </w:pPr>
-      <w:r>
-        <w:rPr>
-          <w:rFonts w:ascii="Courier" w:eastAsia="Calibri" w:hAnsi="Courier" w:cstheme="majorHAnsi"/>
-        </w:rPr>
-        <w:t xml:space="preserve">import </w:t>
-      </w:r>
-      <w:proofErr w:type="spellStart"/>
-      <w:r>
-        <w:rPr>
-          <w:rFonts w:ascii="Courier" w:eastAsia="Calibri" w:hAnsi="Courier" w:cstheme="majorHAnsi"/>
-        </w:rPr>
-        <w:t>bdi.</w:t>
-      </w:r>
-      <w:r>
-        <w:rPr>
-          <w:rFonts w:ascii="Courier" w:eastAsia="Calibri" w:hAnsi="Courier" w:cstheme="majorHAnsi"/>
-        </w:rPr>
-        <w:t>initio</w:t>
-      </w:r>
-      <w:r>
-        <w:rPr>
-          <w:rFonts w:ascii="Courier" w:eastAsia="Calibri" w:hAnsi="Courier" w:cstheme="majorHAnsi"/>
-        </w:rPr>
-        <w:t>agent</w:t>
-      </w:r>
-      <w:proofErr w:type="spellEnd"/>
-      <w:r>
-        <w:rPr>
-          <w:rFonts w:ascii="Courier" w:eastAsia="Calibri" w:hAnsi="Courier" w:cstheme="majorHAnsi"/>
-        </w:rPr>
-        <w:t xml:space="preserve"> as cognitive</w:t>
-      </w:r>
-    </w:p>
-    <w:p>
-      <w:pPr>
-        <w:pBdr>
-          <w:top w:val="single" w:sz="4" w:space="1" w:color="auto"/>
-          <w:left w:val="single" w:sz="4" w:space="4" w:color="auto"/>
-          <w:bottom w:val="single" w:sz="4" w:space="1" w:color="auto"/>
-          <w:right w:val="single" w:sz="4" w:space="4" w:color="auto"/>
-        </w:pBdr>
-        <w:rPr>
-          <w:rFonts w:ascii="Courier" w:eastAsia="Calibri" w:hAnsi="Courier" w:cstheme="majorHAnsi"/>
-        </w:rPr>
-      </w:pPr>
-      <w:r>
-        <w:rPr>
-          <w:rFonts w:ascii="Courier" w:eastAsia="Calibri" w:hAnsi="Courier" w:cstheme="majorHAnsi"/>
-        </w:rPr>
-        <w:t>import time</w:t>
-      </w:r>
-    </w:p>
-    <w:p>
-      <w:pPr>
-        <w:pBdr>
-          <w:top w:val="single" w:sz="4" w:space="1" w:color="auto"/>
-          <w:left w:val="single" w:sz="4" w:space="4" w:color="auto"/>
-          <w:bottom w:val="single" w:sz="4" w:space="1" w:color="auto"/>
-          <w:right w:val="single" w:sz="4" w:space="4" w:color="auto"/>
-        </w:pBdr>
-        <w:rPr>
-          <w:rFonts w:ascii="Courier" w:eastAsia="Calibri" w:hAnsi="Courier" w:cstheme="majorHAnsi"/>
-        </w:rPr>
-      </w:pPr>
-    </w:p>
-    <w:p>
-      <w:pPr>
-        <w:pBdr>
-          <w:top w:val="single" w:sz="4" w:space="1" w:color="auto"/>
-          <w:left w:val="single" w:sz="4" w:space="4" w:color="auto"/>
-          <w:bottom w:val="single" w:sz="4" w:space="1" w:color="auto"/>
-          <w:right w:val="single" w:sz="4" w:space="4" w:color="auto"/>
-        </w:pBdr>
-        <w:rPr>
-          <w:rFonts w:ascii="Courier" w:eastAsia="Calibri" w:hAnsi="Courier" w:cstheme="majorHAnsi"/>
-        </w:rPr>
-      </w:pPr>
-      <w:r>
-        <w:rPr>
-          <w:rFonts w:ascii="Courier" w:eastAsia="Calibri" w:hAnsi="Courier" w:cstheme="majorHAnsi"/>
-        </w:rPr>
-        <w:t xml:space="preserve">agent = </w:t>
-      </w:r>
-      <w:proofErr w:type="spellStart"/>
-      <w:r>
-        <w:rPr>
-          <w:rFonts w:ascii="Courier" w:eastAsia="Calibri" w:hAnsi="Courier" w:cstheme="majorHAnsi"/>
-        </w:rPr>
-        <w:t>cognitive.</w:t>
-      </w:r>
-      <w:r>
-        <w:rPr>
-          <w:rFonts w:ascii="Courier" w:eastAsia="Calibri" w:hAnsi="Courier" w:cstheme="majorHAnsi"/>
-        </w:rPr>
-        <w:t>Initio</w:t>
-      </w:r>
-      <w:r>
-        <w:rPr>
-          <w:rFonts w:ascii="Courier" w:eastAsia="Calibri" w:hAnsi="Courier" w:cstheme="majorHAnsi"/>
-        </w:rPr>
-        <w:t>Agent</w:t>
-      </w:r>
-      <w:proofErr w:type="spellEnd"/>
-      <w:r>
-        <w:rPr>
-          <w:rFonts w:ascii="Courier" w:eastAsia="Calibri" w:hAnsi="Courier" w:cstheme="majorHAnsi"/>
-        </w:rPr>
-        <w:t>()</w:t>
-      </w:r>
-    </w:p>
-    <w:p>
-      <w:pPr>
-        <w:pBdr>
-          <w:top w:val="single" w:sz="4" w:space="1" w:color="auto"/>
-          <w:left w:val="single" w:sz="4" w:space="4" w:color="auto"/>
-          <w:bottom w:val="single" w:sz="4" w:space="1" w:color="auto"/>
-          <w:right w:val="single" w:sz="4" w:space="4" w:color="auto"/>
-        </w:pBdr>
-        <w:rPr>
-          <w:rFonts w:ascii="Courier" w:eastAsia="Calibri" w:hAnsi="Courier" w:cstheme="majorHAnsi"/>
-        </w:rPr>
-      </w:pPr>
-    </w:p>
-    <w:p>
-      <w:pPr>
-        <w:pBdr>
-          <w:top w:val="single" w:sz="4" w:space="1" w:color="auto"/>
-          <w:left w:val="single" w:sz="4" w:space="4" w:color="auto"/>
-          <w:bottom w:val="single" w:sz="4" w:space="1" w:color="auto"/>
-          <w:right w:val="single" w:sz="4" w:space="4" w:color="auto"/>
-        </w:pBdr>
-        <w:rPr>
-          <w:rFonts w:ascii="Courier" w:eastAsia="Calibri" w:hAnsi="Courier" w:cstheme="majorHAnsi"/>
-        </w:rPr>
-      </w:pPr>
-      <w:r>
-        <w:rPr>
-          <w:rFonts w:ascii="Courier" w:eastAsia="Calibri" w:hAnsi="Courier" w:cstheme="majorHAnsi"/>
-        </w:rPr>
-        <w:t xml:space="preserve">def </w:t>
-      </w:r>
-      <w:proofErr w:type="spellStart"/>
-      <w:r>
-        <w:rPr>
-          <w:rFonts w:ascii="Courier" w:eastAsia="Calibri" w:hAnsi="Courier" w:cstheme="majorHAnsi"/>
-        </w:rPr>
-        <w:t>start_agent</w:t>
-      </w:r>
-      <w:proofErr w:type="spellEnd"/>
-      <w:r>
-        <w:rPr>
-          <w:rFonts w:ascii="Courier" w:eastAsia="Calibri" w:hAnsi="Courier" w:cstheme="majorHAnsi"/>
-        </w:rPr>
-        <w:t>():</w:t>
-      </w:r>
-    </w:p>
-    <w:p>
-      <w:pPr>
-        <w:pBdr>
-          <w:top w:val="single" w:sz="4" w:space="1" w:color="auto"/>
-          <w:left w:val="single" w:sz="4" w:space="4" w:color="auto"/>
-          <w:bottom w:val="single" w:sz="4" w:space="1" w:color="auto"/>
-          <w:right w:val="single" w:sz="4" w:space="4" w:color="auto"/>
-        </w:pBdr>
-        <w:rPr>
-          <w:rFonts w:ascii="Courier" w:eastAsia="Calibri" w:hAnsi="Courier" w:cstheme="majorHAnsi"/>
-        </w:rPr>
-      </w:pPr>
-      <w:r>
-        <w:rPr>
-          <w:rFonts w:ascii="Courier" w:eastAsia="Calibri" w:hAnsi="Courier" w:cstheme="majorHAnsi"/>
-        </w:rPr>
-        <w:t xml:space="preserve">    </w:t>
-      </w:r>
-      <w:proofErr w:type="spellStart"/>
-      <w:r>
-        <w:rPr>
-          <w:rFonts w:ascii="Courier" w:eastAsia="Calibri" w:hAnsi="Courier" w:cstheme="majorHAnsi"/>
-        </w:rPr>
-        <w:t>agent.add_belief</w:t>
-      </w:r>
-      <w:proofErr w:type="spellEnd"/>
-      <w:r>
-        <w:rPr>
-          <w:rFonts w:ascii="Courier" w:eastAsia="Calibri" w:hAnsi="Courier" w:cstheme="majorHAnsi"/>
-        </w:rPr>
-        <w:t>('started')</w:t>
-      </w:r>
-    </w:p>
-    <w:p>
-      <w:pPr>
-        <w:pBdr>
-          <w:top w:val="single" w:sz="4" w:space="1" w:color="auto"/>
-          <w:left w:val="single" w:sz="4" w:space="4" w:color="auto"/>
-          <w:bottom w:val="single" w:sz="4" w:space="1" w:color="auto"/>
-          <w:right w:val="single" w:sz="4" w:space="4" w:color="auto"/>
-        </w:pBdr>
-        <w:rPr>
-          <w:rFonts w:ascii="Courier" w:eastAsia="Calibri" w:hAnsi="Courier" w:cstheme="majorHAnsi"/>
-        </w:rPr>
-      </w:pPr>
-      <w:r>
-        <w:rPr>
-          <w:rFonts w:ascii="Courier" w:eastAsia="Calibri" w:hAnsi="Courier" w:cstheme="majorHAnsi"/>
-        </w:rPr>
-        <w:t xml:space="preserve">    </w:t>
-      </w:r>
-      <w:proofErr w:type="spellStart"/>
-      <w:r>
-        <w:rPr>
-          <w:rFonts w:ascii="Courier" w:eastAsia="Calibri" w:hAnsi="Courier" w:cstheme="majorHAnsi"/>
-        </w:rPr>
-        <w:t>time.sleep</w:t>
-      </w:r>
-      <w:proofErr w:type="spellEnd"/>
-      <w:r>
-        <w:rPr>
-          <w:rFonts w:ascii="Courier" w:eastAsia="Calibri" w:hAnsi="Courier" w:cstheme="majorHAnsi"/>
-        </w:rPr>
-        <w:t>(5)</w:t>
-      </w:r>
-    </w:p>
-    <w:p>
-      <w:pPr>
-        <w:pBdr>
-          <w:top w:val="single" w:sz="4" w:space="1" w:color="auto"/>
-          <w:left w:val="single" w:sz="4" w:space="4" w:color="auto"/>
-          <w:bottom w:val="single" w:sz="4" w:space="1" w:color="auto"/>
-          <w:right w:val="single" w:sz="4" w:space="4" w:color="auto"/>
-        </w:pBdr>
-        <w:rPr>
-          <w:rFonts w:ascii="Courier" w:eastAsia="Calibri" w:hAnsi="Courier" w:cstheme="majorHAnsi"/>
-        </w:rPr>
-      </w:pPr>
-      <w:r>
-        <w:rPr>
-          <w:rFonts w:ascii="Courier" w:eastAsia="Calibri" w:hAnsi="Courier" w:cstheme="majorHAnsi"/>
-        </w:rPr>
-        <w:t xml:space="preserve">    return</w:t>
-      </w:r>
-    </w:p>
-    <w:p>
-      <w:pPr>
-        <w:pBdr>
-          <w:top w:val="single" w:sz="4" w:space="1" w:color="auto"/>
-          <w:left w:val="single" w:sz="4" w:space="4" w:color="auto"/>
-          <w:bottom w:val="single" w:sz="4" w:space="1" w:color="auto"/>
-          <w:right w:val="single" w:sz="4" w:space="4" w:color="auto"/>
-        </w:pBdr>
-        <w:rPr>
-          <w:rFonts w:ascii="Courier" w:eastAsia="Calibri" w:hAnsi="Courier" w:cstheme="majorHAnsi"/>
-        </w:rPr>
-      </w:pPr>
-    </w:p>
-    <w:p>
-      <w:pPr>
-        <w:pBdr>
-          <w:top w:val="single" w:sz="4" w:space="1" w:color="auto"/>
-          <w:left w:val="single" w:sz="4" w:space="4" w:color="auto"/>
-          <w:bottom w:val="single" w:sz="4" w:space="1" w:color="auto"/>
-          <w:right w:val="single" w:sz="4" w:space="4" w:color="auto"/>
-        </w:pBdr>
-        <w:rPr>
-          <w:rFonts w:ascii="Courier" w:eastAsia="Calibri" w:hAnsi="Courier" w:cstheme="majorHAnsi"/>
-        </w:rPr>
-      </w:pPr>
-      <w:r>
-        <w:rPr>
-          <w:rFonts w:ascii="Courier" w:eastAsia="Calibri" w:hAnsi="Courier" w:cstheme="majorHAnsi"/>
-        </w:rPr>
-        <w:t xml:space="preserve">def </w:t>
-      </w:r>
-      <w:proofErr w:type="spellStart"/>
-      <w:r>
-        <w:rPr>
-          <w:rFonts w:ascii="Courier" w:eastAsia="Calibri" w:hAnsi="Courier" w:cstheme="majorHAnsi"/>
-        </w:rPr>
-        <w:t>stop_agent</w:t>
-      </w:r>
-      <w:proofErr w:type="spellEnd"/>
-      <w:r>
-        <w:rPr>
-          <w:rFonts w:ascii="Courier" w:eastAsia="Calibri" w:hAnsi="Courier" w:cstheme="majorHAnsi"/>
-        </w:rPr>
-        <w:t>():</w:t>
-      </w:r>
-    </w:p>
-    <w:p>
-      <w:pPr>
-        <w:pBdr>
-          <w:top w:val="single" w:sz="4" w:space="1" w:color="auto"/>
-          <w:left w:val="single" w:sz="4" w:space="4" w:color="auto"/>
-          <w:bottom w:val="single" w:sz="4" w:space="1" w:color="auto"/>
-          <w:right w:val="single" w:sz="4" w:space="4" w:color="auto"/>
-        </w:pBdr>
-        <w:rPr>
-          <w:rFonts w:ascii="Courier" w:eastAsia="Calibri" w:hAnsi="Courier" w:cstheme="majorHAnsi"/>
-        </w:rPr>
-      </w:pPr>
-      <w:r>
-        <w:rPr>
-          <w:rFonts w:ascii="Courier" w:eastAsia="Calibri" w:hAnsi="Courier" w:cstheme="majorHAnsi"/>
-        </w:rPr>
-        <w:t xml:space="preserve">    </w:t>
-      </w:r>
-      <w:proofErr w:type="spellStart"/>
-      <w:r>
-        <w:rPr>
-          <w:rFonts w:ascii="Courier" w:eastAsia="Calibri" w:hAnsi="Courier" w:cstheme="majorHAnsi"/>
-        </w:rPr>
-        <w:t>agent.drop_belief</w:t>
-      </w:r>
-      <w:proofErr w:type="spellEnd"/>
-      <w:r>
-        <w:rPr>
-          <w:rFonts w:ascii="Courier" w:eastAsia="Calibri" w:hAnsi="Courier" w:cstheme="majorHAnsi"/>
-        </w:rPr>
-        <w:t>('started')</w:t>
-      </w:r>
-    </w:p>
-    <w:p>
-      <w:pPr>
-        <w:pBdr>
-          <w:top w:val="single" w:sz="4" w:space="1" w:color="auto"/>
-          <w:left w:val="single" w:sz="4" w:space="4" w:color="auto"/>
-          <w:bottom w:val="single" w:sz="4" w:space="1" w:color="auto"/>
-          <w:right w:val="single" w:sz="4" w:space="4" w:color="auto"/>
-        </w:pBdr>
-        <w:rPr>
-          <w:rFonts w:ascii="Courier" w:eastAsia="Calibri" w:hAnsi="Courier" w:cstheme="majorHAnsi"/>
-        </w:rPr>
-      </w:pPr>
-      <w:r>
-        <w:rPr>
-          <w:rFonts w:ascii="Courier" w:eastAsia="Calibri" w:hAnsi="Courier" w:cstheme="majorHAnsi"/>
-        </w:rPr>
-        <w:t xml:space="preserve">    </w:t>
-      </w:r>
-      <w:proofErr w:type="spellStart"/>
-      <w:r>
-        <w:rPr>
-          <w:rFonts w:ascii="Courier" w:eastAsia="Calibri" w:hAnsi="Courier" w:cstheme="majorHAnsi"/>
-        </w:rPr>
-        <w:t>agent.add_belief</w:t>
-      </w:r>
-      <w:proofErr w:type="spellEnd"/>
-      <w:r>
-        <w:rPr>
-          <w:rFonts w:ascii="Courier" w:eastAsia="Calibri" w:hAnsi="Courier" w:cstheme="majorHAnsi"/>
-        </w:rPr>
-        <w:t>('stopping')</w:t>
-      </w:r>
-    </w:p>
-    <w:p>
-      <w:pPr>
-        <w:pBdr>
-          <w:top w:val="single" w:sz="4" w:space="1" w:color="auto"/>
-          <w:left w:val="single" w:sz="4" w:space="4" w:color="auto"/>
-          <w:bottom w:val="single" w:sz="4" w:space="1" w:color="auto"/>
-          <w:right w:val="single" w:sz="4" w:space="4" w:color="auto"/>
-        </w:pBdr>
-        <w:rPr>
-          <w:rFonts w:ascii="Courier" w:eastAsia="Calibri" w:hAnsi="Courier" w:cstheme="majorHAnsi"/>
-        </w:rPr>
-      </w:pPr>
-      <w:r>
-        <w:rPr>
-          <w:rFonts w:ascii="Courier" w:eastAsia="Calibri" w:hAnsi="Courier" w:cstheme="majorHAnsi"/>
-        </w:rPr>
-        <w:t xml:space="preserve">    </w:t>
-      </w:r>
-      <w:proofErr w:type="spellStart"/>
-      <w:r>
-        <w:rPr>
-          <w:rFonts w:ascii="Courier" w:eastAsia="Calibri" w:hAnsi="Courier" w:cstheme="majorHAnsi"/>
-        </w:rPr>
-        <w:t>time.sleep</w:t>
-      </w:r>
-      <w:proofErr w:type="spellEnd"/>
-      <w:r>
-        <w:rPr>
-          <w:rFonts w:ascii="Courier" w:eastAsia="Calibri" w:hAnsi="Courier" w:cstheme="majorHAnsi"/>
-        </w:rPr>
-        <w:t>(5)</w:t>
-      </w:r>
-    </w:p>
-    <w:p>
-      <w:pPr>
-        <w:pBdr>
-          <w:top w:val="single" w:sz="4" w:space="1" w:color="auto"/>
-          <w:left w:val="single" w:sz="4" w:space="4" w:color="auto"/>
-          <w:bottom w:val="single" w:sz="4" w:space="1" w:color="auto"/>
-          <w:right w:val="single" w:sz="4" w:space="4" w:color="auto"/>
-        </w:pBdr>
-        <w:rPr>
-          <w:rFonts w:ascii="Courier" w:eastAsia="Calibri" w:hAnsi="Courier" w:cstheme="majorHAnsi"/>
-        </w:rPr>
-      </w:pPr>
-      <w:r>
-        <w:rPr>
-          <w:rFonts w:ascii="Courier" w:eastAsia="Calibri" w:hAnsi="Courier" w:cstheme="majorHAnsi"/>
-        </w:rPr>
-        <w:t xml:space="preserve">    return</w:t>
-      </w:r>
-    </w:p>
-    <w:p>
-      <w:pPr>
-        <w:pBdr>
-          <w:top w:val="single" w:sz="4" w:space="1" w:color="auto"/>
-          <w:left w:val="single" w:sz="4" w:space="4" w:color="auto"/>
-          <w:bottom w:val="single" w:sz="4" w:space="1" w:color="auto"/>
-          <w:right w:val="single" w:sz="4" w:space="4" w:color="auto"/>
-        </w:pBdr>
-        <w:rPr>
-          <w:rFonts w:ascii="Courier" w:eastAsia="Calibri" w:hAnsi="Courier" w:cstheme="majorHAnsi"/>
-        </w:rPr>
-      </w:pPr>
-    </w:p>
-    <w:p>
-      <w:pPr>
-        <w:pBdr>
-          <w:top w:val="single" w:sz="4" w:space="1" w:color="auto"/>
-          <w:left w:val="single" w:sz="4" w:space="4" w:color="auto"/>
-          <w:bottom w:val="single" w:sz="4" w:space="1" w:color="auto"/>
-          <w:right w:val="single" w:sz="4" w:space="4" w:color="auto"/>
-        </w:pBdr>
-        <w:rPr>
-          <w:rFonts w:ascii="Courier" w:eastAsia="Calibri" w:hAnsi="Courier" w:cstheme="majorHAnsi"/>
-        </w:rPr>
-      </w:pPr>
-      <w:r>
-        <w:rPr>
-          <w:rFonts w:ascii="Courier" w:eastAsia="Calibri" w:hAnsi="Courier" w:cstheme="majorHAnsi"/>
-        </w:rPr>
-        <w:t xml:space="preserve">def </w:t>
-      </w:r>
-      <w:proofErr w:type="spellStart"/>
-      <w:r>
-        <w:rPr>
-          <w:rFonts w:ascii="Courier" w:eastAsia="Calibri" w:hAnsi="Courier" w:cstheme="majorHAnsi"/>
-        </w:rPr>
-        <w:t>stop_rule</w:t>
-      </w:r>
-      <w:proofErr w:type="spellEnd"/>
-      <w:r>
-        <w:rPr>
-          <w:rFonts w:ascii="Courier" w:eastAsia="Calibri" w:hAnsi="Courier" w:cstheme="majorHAnsi"/>
-        </w:rPr>
-        <w:t>():</w:t>
-      </w:r>
-    </w:p>
-    <w:p>
-      <w:pPr>
-        <w:pBdr>
-          <w:top w:val="single" w:sz="4" w:space="1" w:color="auto"/>
-          <w:left w:val="single" w:sz="4" w:space="4" w:color="auto"/>
-          <w:bottom w:val="single" w:sz="4" w:space="1" w:color="auto"/>
-          <w:right w:val="single" w:sz="4" w:space="4" w:color="auto"/>
-        </w:pBdr>
-        <w:rPr>
-          <w:rFonts w:ascii="Courier" w:eastAsia="Calibri" w:hAnsi="Courier" w:cstheme="majorHAnsi"/>
-        </w:rPr>
-      </w:pPr>
-      <w:r>
-        <w:rPr>
-          <w:rFonts w:ascii="Courier" w:eastAsia="Calibri" w:hAnsi="Courier" w:cstheme="majorHAnsi"/>
-        </w:rPr>
-        <w:t xml:space="preserve">    </w:t>
-      </w:r>
-      <w:proofErr w:type="spellStart"/>
-      <w:r>
-        <w:rPr>
-          <w:rFonts w:ascii="Courier" w:eastAsia="Calibri" w:hAnsi="Courier" w:cstheme="majorHAnsi"/>
-        </w:rPr>
-        <w:t>agent.robot.stop</w:t>
-      </w:r>
-      <w:proofErr w:type="spellEnd"/>
-      <w:r>
-        <w:rPr>
-          <w:rFonts w:ascii="Courier" w:eastAsia="Calibri" w:hAnsi="Courier" w:cstheme="majorHAnsi"/>
-        </w:rPr>
-        <w:t>()</w:t>
-      </w:r>
-    </w:p>
-    <w:p>
-      <w:pPr>
-        <w:pBdr>
-          <w:top w:val="single" w:sz="4" w:space="1" w:color="auto"/>
-          <w:left w:val="single" w:sz="4" w:space="4" w:color="auto"/>
-          <w:bottom w:val="single" w:sz="4" w:space="1" w:color="auto"/>
-          <w:right w:val="single" w:sz="4" w:space="4" w:color="auto"/>
-        </w:pBdr>
-        <w:rPr>
-          <w:rFonts w:ascii="Courier" w:eastAsia="Calibri" w:hAnsi="Courier" w:cstheme="majorHAnsi"/>
-        </w:rPr>
-      </w:pPr>
-      <w:r>
-        <w:rPr>
-          <w:rFonts w:ascii="Courier" w:eastAsia="Calibri" w:hAnsi="Courier" w:cstheme="majorHAnsi"/>
-        </w:rPr>
-        <w:t xml:space="preserve">    </w:t>
-      </w:r>
-      <w:proofErr w:type="spellStart"/>
-      <w:r>
-        <w:rPr>
-          <w:rFonts w:ascii="Courier" w:eastAsia="Calibri" w:hAnsi="Courier" w:cstheme="majorHAnsi"/>
-        </w:rPr>
-        <w:t>agent.done</w:t>
-      </w:r>
-      <w:proofErr w:type="spellEnd"/>
-      <w:r>
-        <w:rPr>
-          <w:rFonts w:ascii="Courier" w:eastAsia="Calibri" w:hAnsi="Courier" w:cstheme="majorHAnsi"/>
-        </w:rPr>
-        <w:t>()</w:t>
-      </w:r>
-    </w:p>
-    <w:p>
-      <w:pPr>
-        <w:pBdr>
-          <w:top w:val="single" w:sz="4" w:space="1" w:color="auto"/>
-          <w:left w:val="single" w:sz="4" w:space="4" w:color="auto"/>
-          <w:bottom w:val="single" w:sz="4" w:space="1" w:color="auto"/>
-          <w:right w:val="single" w:sz="4" w:space="4" w:color="auto"/>
-        </w:pBdr>
-        <w:rPr>
-          <w:rFonts w:ascii="Courier" w:eastAsia="Calibri" w:hAnsi="Courier" w:cstheme="majorHAnsi"/>
-        </w:rPr>
-      </w:pPr>
-      <w:r>
-        <w:rPr>
-          <w:rFonts w:ascii="Courier" w:eastAsia="Calibri" w:hAnsi="Courier" w:cstheme="majorHAnsi"/>
-        </w:rPr>
-        <w:t xml:space="preserve">    </w:t>
-      </w:r>
-      <w:proofErr w:type="spellStart"/>
-      <w:r>
-        <w:rPr>
-          <w:rFonts w:ascii="Courier" w:eastAsia="Calibri" w:hAnsi="Courier" w:cstheme="majorHAnsi"/>
-        </w:rPr>
-        <w:t>agent.drop_belief</w:t>
-      </w:r>
-      <w:proofErr w:type="spellEnd"/>
-      <w:r>
-        <w:rPr>
-          <w:rFonts w:ascii="Courier" w:eastAsia="Calibri" w:hAnsi="Courier" w:cstheme="majorHAnsi"/>
-        </w:rPr>
-        <w:t>('stopping')</w:t>
-      </w:r>
-    </w:p>
-    <w:p>
-      <w:pPr>
-        <w:pBdr>
-          <w:top w:val="single" w:sz="4" w:space="1" w:color="auto"/>
-          <w:left w:val="single" w:sz="4" w:space="4" w:color="auto"/>
-          <w:bottom w:val="single" w:sz="4" w:space="1" w:color="auto"/>
-          <w:right w:val="single" w:sz="4" w:space="4" w:color="auto"/>
-        </w:pBdr>
-        <w:rPr>
-          <w:rFonts w:ascii="Courier" w:eastAsia="Calibri" w:hAnsi="Courier" w:cstheme="majorHAnsi"/>
-        </w:rPr>
-      </w:pPr>
-      <w:r>
-        <w:rPr>
-          <w:rFonts w:ascii="Courier" w:eastAsia="Calibri" w:hAnsi="Courier" w:cstheme="majorHAnsi"/>
-        </w:rPr>
-        <w:t xml:space="preserve">    return</w:t>
-      </w:r>
-    </w:p>
-    <w:p>
-      <w:pPr>
-        <w:pBdr>
-          <w:top w:val="single" w:sz="4" w:space="1" w:color="auto"/>
-          <w:left w:val="single" w:sz="4" w:space="4" w:color="auto"/>
-          <w:bottom w:val="single" w:sz="4" w:space="1" w:color="auto"/>
-          <w:right w:val="single" w:sz="4" w:space="4" w:color="auto"/>
-        </w:pBdr>
-        <w:rPr>
-          <w:rFonts w:ascii="Courier" w:eastAsia="Calibri" w:hAnsi="Courier" w:cstheme="majorHAnsi"/>
-        </w:rPr>
-      </w:pPr>
-    </w:p>
-    <w:p>
-      <w:pPr>
-        <w:pBdr>
-          <w:top w:val="single" w:sz="4" w:space="1" w:color="auto"/>
-          <w:left w:val="single" w:sz="4" w:space="4" w:color="auto"/>
-          <w:bottom w:val="single" w:sz="4" w:space="1" w:color="auto"/>
-          <w:right w:val="single" w:sz="4" w:space="4" w:color="auto"/>
-        </w:pBdr>
-        <w:rPr>
-          <w:rFonts w:ascii="Courier" w:eastAsia="Calibri" w:hAnsi="Courier" w:cstheme="majorHAnsi"/>
-        </w:rPr>
-      </w:pPr>
-      <w:r>
-        <w:rPr>
-          <w:rFonts w:ascii="Courier" w:eastAsia="Calibri" w:hAnsi="Courier" w:cstheme="majorHAnsi"/>
-        </w:rPr>
-        <w:t>def forward():</w:t>
-      </w:r>
-    </w:p>
-    <w:p>
-      <w:pPr>
-        <w:pBdr>
-          <w:top w:val="single" w:sz="4" w:space="1" w:color="auto"/>
-          <w:left w:val="single" w:sz="4" w:space="4" w:color="auto"/>
-          <w:bottom w:val="single" w:sz="4" w:space="1" w:color="auto"/>
-          <w:right w:val="single" w:sz="4" w:space="4" w:color="auto"/>
-        </w:pBdr>
-        <w:rPr>
-          <w:rFonts w:ascii="Courier" w:eastAsia="Calibri" w:hAnsi="Courier" w:cstheme="majorHAnsi"/>
-        </w:rPr>
-      </w:pPr>
-      <w:r>
-        <w:rPr>
-          <w:rFonts w:ascii="Courier" w:eastAsia="Calibri" w:hAnsi="Courier" w:cstheme="majorHAnsi"/>
-        </w:rPr>
-        <w:t xml:space="preserve">    </w:t>
-      </w:r>
-      <w:proofErr w:type="spellStart"/>
-      <w:r>
-        <w:rPr>
-          <w:rFonts w:ascii="Courier" w:eastAsia="Calibri" w:hAnsi="Courier" w:cstheme="majorHAnsi"/>
-        </w:rPr>
-        <w:t>agent.robot.forward</w:t>
-      </w:r>
-      <w:proofErr w:type="spellEnd"/>
-      <w:r>
-        <w:rPr>
-          <w:rFonts w:ascii="Courier" w:eastAsia="Calibri" w:hAnsi="Courier" w:cstheme="majorHAnsi"/>
-        </w:rPr>
-        <w:t>(10)</w:t>
-      </w:r>
-    </w:p>
-    <w:p>
-      <w:pPr>
-        <w:pBdr>
-          <w:top w:val="single" w:sz="4" w:space="1" w:color="auto"/>
-          <w:left w:val="single" w:sz="4" w:space="4" w:color="auto"/>
-          <w:bottom w:val="single" w:sz="4" w:space="1" w:color="auto"/>
-          <w:right w:val="single" w:sz="4" w:space="4" w:color="auto"/>
-        </w:pBdr>
-        <w:rPr>
-          <w:rFonts w:ascii="Courier" w:eastAsia="Calibri" w:hAnsi="Courier" w:cstheme="majorHAnsi"/>
-        </w:rPr>
-      </w:pPr>
-      <w:r>
-        <w:rPr>
-          <w:rFonts w:ascii="Courier" w:eastAsia="Calibri" w:hAnsi="Courier" w:cstheme="majorHAnsi"/>
-        </w:rPr>
-        <w:t xml:space="preserve">    return</w:t>
-      </w:r>
-    </w:p>
-    <w:p>
-      <w:pPr>
-        <w:pBdr>
-          <w:top w:val="single" w:sz="4" w:space="1" w:color="auto"/>
-          <w:left w:val="single" w:sz="4" w:space="4" w:color="auto"/>
-          <w:bottom w:val="single" w:sz="4" w:space="1" w:color="auto"/>
-          <w:right w:val="single" w:sz="4" w:space="4" w:color="auto"/>
-        </w:pBdr>
-        <w:rPr>
-          <w:rFonts w:ascii="Courier" w:eastAsia="Calibri" w:hAnsi="Courier" w:cstheme="majorHAnsi"/>
-        </w:rPr>
-      </w:pPr>
-    </w:p>
-    <w:p>
-      <w:pPr>
-        <w:pBdr>
-          <w:top w:val="single" w:sz="4" w:space="1" w:color="auto"/>
-          <w:left w:val="single" w:sz="4" w:space="4" w:color="auto"/>
-          <w:bottom w:val="single" w:sz="4" w:space="1" w:color="auto"/>
-          <w:right w:val="single" w:sz="4" w:space="4" w:color="auto"/>
-        </w:pBdr>
-        <w:rPr>
-          <w:rFonts w:ascii="Courier" w:eastAsia="Calibri" w:hAnsi="Courier" w:cstheme="majorHAnsi"/>
-        </w:rPr>
-      </w:pPr>
-      <w:r>
-        <w:rPr>
-          <w:rFonts w:ascii="Courier" w:eastAsia="Calibri" w:hAnsi="Courier" w:cstheme="majorHAnsi"/>
-        </w:rPr>
-        <w:t>def left():</w:t>
-      </w:r>
-    </w:p>
-    <w:p>
-      <w:pPr>
-        <w:pBdr>
-          <w:top w:val="single" w:sz="4" w:space="1" w:color="auto"/>
-          <w:left w:val="single" w:sz="4" w:space="4" w:color="auto"/>
-          <w:bottom w:val="single" w:sz="4" w:space="1" w:color="auto"/>
-          <w:right w:val="single" w:sz="4" w:space="4" w:color="auto"/>
-        </w:pBdr>
-        <w:rPr>
-          <w:rFonts w:ascii="Courier" w:eastAsia="Calibri" w:hAnsi="Courier" w:cstheme="majorHAnsi"/>
-        </w:rPr>
-      </w:pPr>
-      <w:r>
-        <w:rPr>
-          <w:rFonts w:ascii="Courier" w:eastAsia="Calibri" w:hAnsi="Courier" w:cstheme="majorHAnsi"/>
-        </w:rPr>
-        <w:t xml:space="preserve">    </w:t>
-      </w:r>
-      <w:proofErr w:type="spellStart"/>
-      <w:r>
-        <w:rPr>
-          <w:rFonts w:ascii="Courier" w:eastAsia="Calibri" w:hAnsi="Courier" w:cstheme="majorHAnsi"/>
-        </w:rPr>
-        <w:t>agent.robot.spinLeft</w:t>
-      </w:r>
-      <w:proofErr w:type="spellEnd"/>
-      <w:r>
-        <w:rPr>
-          <w:rFonts w:ascii="Courier" w:eastAsia="Calibri" w:hAnsi="Courier" w:cstheme="majorHAnsi"/>
-        </w:rPr>
-        <w:t>(10)</w:t>
-      </w:r>
-    </w:p>
-    <w:p>
-      <w:pPr>
-        <w:pBdr>
-          <w:top w:val="single" w:sz="4" w:space="1" w:color="auto"/>
-          <w:left w:val="single" w:sz="4" w:space="4" w:color="auto"/>
-          <w:bottom w:val="single" w:sz="4" w:space="1" w:color="auto"/>
-          <w:right w:val="single" w:sz="4" w:space="4" w:color="auto"/>
-        </w:pBdr>
-        <w:rPr>
-          <w:rFonts w:ascii="Courier" w:eastAsia="Calibri" w:hAnsi="Courier" w:cstheme="majorHAnsi"/>
-        </w:rPr>
-      </w:pPr>
-      <w:r>
-        <w:rPr>
-          <w:rFonts w:ascii="Courier" w:eastAsia="Calibri" w:hAnsi="Courier" w:cstheme="majorHAnsi"/>
-        </w:rPr>
-        <w:t xml:space="preserve">    return</w:t>
-      </w:r>
-    </w:p>
-    <w:p>
-      <w:pPr>
-        <w:pBdr>
-          <w:top w:val="single" w:sz="4" w:space="1" w:color="auto"/>
-          <w:left w:val="single" w:sz="4" w:space="4" w:color="auto"/>
-          <w:bottom w:val="single" w:sz="4" w:space="1" w:color="auto"/>
-          <w:right w:val="single" w:sz="4" w:space="4" w:color="auto"/>
-        </w:pBdr>
-        <w:rPr>
-          <w:rFonts w:ascii="Courier" w:eastAsia="Calibri" w:hAnsi="Courier" w:cstheme="majorHAnsi"/>
-        </w:rPr>
-      </w:pPr>
-    </w:p>
-    <w:p>
-      <w:pPr>
-        <w:pBdr>
-          <w:top w:val="single" w:sz="4" w:space="1" w:color="auto"/>
-          <w:left w:val="single" w:sz="4" w:space="4" w:color="auto"/>
-          <w:bottom w:val="single" w:sz="4" w:space="1" w:color="auto"/>
-          <w:right w:val="single" w:sz="4" w:space="4" w:color="auto"/>
-        </w:pBdr>
-        <w:rPr>
-          <w:rFonts w:ascii="Courier" w:eastAsia="Calibri" w:hAnsi="Courier" w:cstheme="majorHAnsi"/>
-        </w:rPr>
-      </w:pPr>
-      <w:r>
-        <w:rPr>
-          <w:rFonts w:ascii="Courier" w:eastAsia="Calibri" w:hAnsi="Courier" w:cstheme="majorHAnsi"/>
-        </w:rPr>
-        <w:t>def right():</w:t>
-      </w:r>
-    </w:p>
-    <w:p>
-      <w:pPr>
-        <w:pBdr>
-          <w:top w:val="single" w:sz="4" w:space="1" w:color="auto"/>
-          <w:left w:val="single" w:sz="4" w:space="4" w:color="auto"/>
-          <w:bottom w:val="single" w:sz="4" w:space="1" w:color="auto"/>
-          <w:right w:val="single" w:sz="4" w:space="4" w:color="auto"/>
-        </w:pBdr>
-        <w:rPr>
-          <w:rFonts w:ascii="Courier" w:eastAsia="Calibri" w:hAnsi="Courier" w:cstheme="majorHAnsi"/>
-        </w:rPr>
-      </w:pPr>
-      <w:r>
-        <w:rPr>
-          <w:rFonts w:ascii="Courier" w:eastAsia="Calibri" w:hAnsi="Courier" w:cstheme="majorHAnsi"/>
-        </w:rPr>
-        <w:t xml:space="preserve">    </w:t>
-      </w:r>
-      <w:proofErr w:type="spellStart"/>
-      <w:r>
-        <w:rPr>
-          <w:rFonts w:ascii="Courier" w:eastAsia="Calibri" w:hAnsi="Courier" w:cstheme="majorHAnsi"/>
-        </w:rPr>
-        <w:t>agent.robot.forward</w:t>
-      </w:r>
-      <w:proofErr w:type="spellEnd"/>
-      <w:r>
-        <w:rPr>
-          <w:rFonts w:ascii="Courier" w:eastAsia="Calibri" w:hAnsi="Courier" w:cstheme="majorHAnsi"/>
-        </w:rPr>
-        <w:t>(10)</w:t>
-      </w:r>
-    </w:p>
-    <w:p>
-      <w:pPr>
-        <w:pBdr>
-          <w:top w:val="single" w:sz="4" w:space="1" w:color="auto"/>
-          <w:left w:val="single" w:sz="4" w:space="4" w:color="auto"/>
-          <w:bottom w:val="single" w:sz="4" w:space="1" w:color="auto"/>
-          <w:right w:val="single" w:sz="4" w:space="4" w:color="auto"/>
-        </w:pBdr>
-        <w:rPr>
-          <w:rFonts w:ascii="Courier" w:eastAsia="Calibri" w:hAnsi="Courier" w:cstheme="majorHAnsi"/>
-        </w:rPr>
-      </w:pPr>
-      <w:r>
-        <w:rPr>
-          <w:rFonts w:ascii="Courier" w:eastAsia="Calibri" w:hAnsi="Courier" w:cstheme="majorHAnsi"/>
-        </w:rPr>
-        <w:t xml:space="preserve">    </w:t>
-      </w:r>
-      <w:proofErr w:type="spellStart"/>
-      <w:r>
-        <w:rPr>
-          <w:rFonts w:ascii="Courier" w:eastAsia="Calibri" w:hAnsi="Courier" w:cstheme="majorHAnsi"/>
-        </w:rPr>
-        <w:t>time.sleep</w:t>
-      </w:r>
-      <w:proofErr w:type="spellEnd"/>
-      <w:r>
-        <w:rPr>
-          <w:rFonts w:ascii="Courier" w:eastAsia="Calibri" w:hAnsi="Courier" w:cstheme="majorHAnsi"/>
-        </w:rPr>
-        <w:t>(1)</w:t>
-      </w:r>
-    </w:p>
-    <w:p>
-      <w:pPr>
-        <w:pBdr>
-          <w:top w:val="single" w:sz="4" w:space="1" w:color="auto"/>
-          <w:left w:val="single" w:sz="4" w:space="4" w:color="auto"/>
-          <w:bottom w:val="single" w:sz="4" w:space="1" w:color="auto"/>
-          <w:right w:val="single" w:sz="4" w:space="4" w:color="auto"/>
-        </w:pBdr>
-        <w:rPr>
-          <w:rFonts w:ascii="Courier" w:eastAsia="Calibri" w:hAnsi="Courier" w:cstheme="majorHAnsi"/>
-        </w:rPr>
-      </w:pPr>
-      <w:r>
-        <w:rPr>
-          <w:rFonts w:ascii="Courier" w:eastAsia="Calibri" w:hAnsi="Courier" w:cstheme="majorHAnsi"/>
-        </w:rPr>
-        <w:t xml:space="preserve">    </w:t>
-      </w:r>
-      <w:proofErr w:type="spellStart"/>
-      <w:r>
-        <w:rPr>
-          <w:rFonts w:ascii="Courier" w:eastAsia="Calibri" w:hAnsi="Courier" w:cstheme="majorHAnsi"/>
-        </w:rPr>
-        <w:t>agent.robot.spinRight</w:t>
-      </w:r>
-      <w:proofErr w:type="spellEnd"/>
-      <w:r>
-        <w:rPr>
-          <w:rFonts w:ascii="Courier" w:eastAsia="Calibri" w:hAnsi="Courier" w:cstheme="majorHAnsi"/>
-        </w:rPr>
-        <w:t>(10)</w:t>
-      </w:r>
-    </w:p>
-    <w:p>
-      <w:pPr>
-        <w:pBdr>
-          <w:top w:val="single" w:sz="4" w:space="1" w:color="auto"/>
-          <w:left w:val="single" w:sz="4" w:space="4" w:color="auto"/>
-          <w:bottom w:val="single" w:sz="4" w:space="1" w:color="auto"/>
-          <w:right w:val="single" w:sz="4" w:space="4" w:color="auto"/>
-        </w:pBdr>
-        <w:rPr>
-          <w:rFonts w:ascii="Courier" w:eastAsia="Calibri" w:hAnsi="Courier" w:cstheme="majorHAnsi"/>
-        </w:rPr>
-      </w:pPr>
-      <w:r>
-        <w:rPr>
-          <w:rFonts w:ascii="Courier" w:eastAsia="Calibri" w:hAnsi="Courier" w:cstheme="majorHAnsi"/>
-        </w:rPr>
-        <w:t xml:space="preserve">    </w:t>
-      </w:r>
-      <w:proofErr w:type="spellStart"/>
-      <w:r>
-        <w:rPr>
-          <w:rFonts w:ascii="Courier" w:eastAsia="Calibri" w:hAnsi="Courier" w:cstheme="majorHAnsi"/>
-        </w:rPr>
-        <w:t>time.sleep</w:t>
-      </w:r>
-      <w:proofErr w:type="spellEnd"/>
-      <w:r>
-        <w:rPr>
-          <w:rFonts w:ascii="Courier" w:eastAsia="Calibri" w:hAnsi="Courier" w:cstheme="majorHAnsi"/>
-        </w:rPr>
-        <w:t>(2)</w:t>
-      </w:r>
-    </w:p>
-    <w:p>
-      <w:pPr>
-        <w:pBdr>
-          <w:top w:val="single" w:sz="4" w:space="1" w:color="auto"/>
-          <w:left w:val="single" w:sz="4" w:space="4" w:color="auto"/>
-          <w:bottom w:val="single" w:sz="4" w:space="1" w:color="auto"/>
-          <w:right w:val="single" w:sz="4" w:space="4" w:color="auto"/>
-        </w:pBdr>
-        <w:rPr>
-          <w:rFonts w:ascii="Courier" w:eastAsia="Calibri" w:hAnsi="Courier" w:cstheme="majorHAnsi"/>
-        </w:rPr>
-      </w:pPr>
-      <w:r>
-        <w:rPr>
-          <w:rFonts w:ascii="Courier" w:eastAsia="Calibri" w:hAnsi="Courier" w:cstheme="majorHAnsi"/>
-        </w:rPr>
-        <w:t xml:space="preserve">    return</w:t>
-      </w:r>
-    </w:p>
-    <w:p>
-      <w:pPr>
-        <w:pBdr>
-          <w:top w:val="single" w:sz="4" w:space="1" w:color="auto"/>
-          <w:left w:val="single" w:sz="4" w:space="4" w:color="auto"/>
-          <w:bottom w:val="single" w:sz="4" w:space="1" w:color="auto"/>
-          <w:right w:val="single" w:sz="4" w:space="4" w:color="auto"/>
-        </w:pBdr>
-        <w:rPr>
-          <w:rFonts w:ascii="Courier" w:eastAsia="Calibri" w:hAnsi="Courier" w:cstheme="majorHAnsi"/>
-        </w:rPr>
-      </w:pPr>
-    </w:p>
-    <w:p>
-      <w:pPr>
-        <w:pBdr>
-          <w:top w:val="single" w:sz="4" w:space="1" w:color="auto"/>
-          <w:left w:val="single" w:sz="4" w:space="4" w:color="auto"/>
-          <w:bottom w:val="single" w:sz="4" w:space="1" w:color="auto"/>
-          <w:right w:val="single" w:sz="4" w:space="4" w:color="auto"/>
-        </w:pBdr>
-        <w:rPr>
-          <w:rFonts w:ascii="Courier" w:eastAsia="Calibri" w:hAnsi="Courier" w:cstheme="majorHAnsi"/>
-        </w:rPr>
-      </w:pPr>
-      <w:r>
-        <w:rPr>
-          <w:rFonts w:ascii="Courier" w:eastAsia="Calibri" w:hAnsi="Courier" w:cstheme="majorHAnsi"/>
-        </w:rPr>
-        <w:t xml:space="preserve">start = </w:t>
-      </w:r>
-      <w:proofErr w:type="spellStart"/>
-      <w:r>
-        <w:rPr>
-          <w:rFonts w:ascii="Courier" w:eastAsia="Calibri" w:hAnsi="Courier" w:cstheme="majorHAnsi"/>
-        </w:rPr>
-        <w:t>agent.AND</w:t>
-      </w:r>
-      <w:proofErr w:type="spellEnd"/>
-      <w:r>
-        <w:rPr>
-          <w:rFonts w:ascii="Courier" w:eastAsia="Calibri" w:hAnsi="Courier" w:cstheme="majorHAnsi"/>
-        </w:rPr>
-        <w:t>(</w:t>
-      </w:r>
-      <w:proofErr w:type="spellStart"/>
-      <w:r>
-        <w:rPr>
-          <w:rFonts w:ascii="Courier" w:eastAsia="Calibri" w:hAnsi="Courier" w:cstheme="majorHAnsi"/>
-        </w:rPr>
-        <w:t>agent.B</w:t>
-      </w:r>
-      <w:proofErr w:type="spellEnd"/>
-      <w:r>
-        <w:rPr>
-          <w:rFonts w:ascii="Courier" w:eastAsia="Calibri" w:hAnsi="Courier" w:cstheme="majorHAnsi"/>
-        </w:rPr>
-        <w:t>('</w:t>
-      </w:r>
-      <w:proofErr w:type="spellStart"/>
-      <w:r>
-        <w:rPr>
-          <w:rFonts w:ascii="Courier" w:eastAsia="Calibri" w:hAnsi="Courier" w:cstheme="majorHAnsi"/>
-        </w:rPr>
-        <w:t>switch_pressed</w:t>
-      </w:r>
-      <w:proofErr w:type="spellEnd"/>
-      <w:r>
-        <w:rPr>
-          <w:rFonts w:ascii="Courier" w:eastAsia="Calibri" w:hAnsi="Courier" w:cstheme="majorHAnsi"/>
-        </w:rPr>
-        <w:t xml:space="preserve">'), </w:t>
-      </w:r>
-      <w:proofErr w:type="spellStart"/>
-      <w:r>
-        <w:rPr>
-          <w:rFonts w:ascii="Courier" w:eastAsia="Calibri" w:hAnsi="Courier" w:cstheme="majorHAnsi"/>
-        </w:rPr>
-        <w:t>agent.NOT</w:t>
-      </w:r>
-      <w:proofErr w:type="spellEnd"/>
-      <w:r>
-        <w:rPr>
-          <w:rFonts w:ascii="Courier" w:eastAsia="Calibri" w:hAnsi="Courier" w:cstheme="majorHAnsi"/>
-        </w:rPr>
-        <w:t>(</w:t>
-      </w:r>
-      <w:proofErr w:type="spellStart"/>
-      <w:r>
-        <w:rPr>
-          <w:rFonts w:ascii="Courier" w:eastAsia="Calibri" w:hAnsi="Courier" w:cstheme="majorHAnsi"/>
-        </w:rPr>
-        <w:t>agent.B</w:t>
-      </w:r>
-      <w:proofErr w:type="spellEnd"/>
-      <w:r>
-        <w:rPr>
-          <w:rFonts w:ascii="Courier" w:eastAsia="Calibri" w:hAnsi="Courier" w:cstheme="majorHAnsi"/>
-        </w:rPr>
-        <w:t>('started')))</w:t>
-      </w:r>
-    </w:p>
-    <w:p>
-      <w:pPr>
-        <w:pBdr>
-          <w:top w:val="single" w:sz="4" w:space="1" w:color="auto"/>
-          <w:left w:val="single" w:sz="4" w:space="4" w:color="auto"/>
-          <w:bottom w:val="single" w:sz="4" w:space="1" w:color="auto"/>
-          <w:right w:val="single" w:sz="4" w:space="4" w:color="auto"/>
-        </w:pBdr>
-        <w:rPr>
-          <w:rFonts w:ascii="Courier" w:eastAsia="Calibri" w:hAnsi="Courier" w:cstheme="majorHAnsi"/>
-        </w:rPr>
-      </w:pPr>
-      <w:r>
-        <w:rPr>
-          <w:rFonts w:ascii="Courier" w:eastAsia="Calibri" w:hAnsi="Courier" w:cstheme="majorHAnsi"/>
-        </w:rPr>
-        <w:t xml:space="preserve">stop = </w:t>
-      </w:r>
-      <w:proofErr w:type="spellStart"/>
-      <w:r>
-        <w:rPr>
-          <w:rFonts w:ascii="Courier" w:eastAsia="Calibri" w:hAnsi="Courier" w:cstheme="majorHAnsi"/>
-        </w:rPr>
-        <w:t>agent.AND</w:t>
-      </w:r>
-      <w:proofErr w:type="spellEnd"/>
-      <w:r>
-        <w:rPr>
-          <w:rFonts w:ascii="Courier" w:eastAsia="Calibri" w:hAnsi="Courier" w:cstheme="majorHAnsi"/>
-        </w:rPr>
-        <w:t>(</w:t>
-      </w:r>
-      <w:proofErr w:type="spellStart"/>
-      <w:r>
-        <w:rPr>
-          <w:rFonts w:ascii="Courier" w:eastAsia="Calibri" w:hAnsi="Courier" w:cstheme="majorHAnsi"/>
-        </w:rPr>
-        <w:t>agent.B</w:t>
-      </w:r>
-      <w:proofErr w:type="spellEnd"/>
-      <w:r>
-        <w:rPr>
-          <w:rFonts w:ascii="Courier" w:eastAsia="Calibri" w:hAnsi="Courier" w:cstheme="majorHAnsi"/>
-        </w:rPr>
-        <w:t>('</w:t>
-      </w:r>
-      <w:proofErr w:type="spellStart"/>
-      <w:r>
-        <w:rPr>
-          <w:rFonts w:ascii="Courier" w:eastAsia="Calibri" w:hAnsi="Courier" w:cstheme="majorHAnsi"/>
-        </w:rPr>
-        <w:t>switch_pressed</w:t>
-      </w:r>
-      <w:proofErr w:type="spellEnd"/>
-      <w:r>
-        <w:rPr>
-          <w:rFonts w:ascii="Courier" w:eastAsia="Calibri" w:hAnsi="Courier" w:cstheme="majorHAnsi"/>
-        </w:rPr>
-        <w:t xml:space="preserve">'), </w:t>
-      </w:r>
-      <w:proofErr w:type="spellStart"/>
-      <w:r>
-        <w:rPr>
-          <w:rFonts w:ascii="Courier" w:eastAsia="Calibri" w:hAnsi="Courier" w:cstheme="majorHAnsi"/>
-        </w:rPr>
-        <w:t>agent.B</w:t>
-      </w:r>
-      <w:proofErr w:type="spellEnd"/>
-      <w:r>
-        <w:rPr>
-          <w:rFonts w:ascii="Courier" w:eastAsia="Calibri" w:hAnsi="Courier" w:cstheme="majorHAnsi"/>
-        </w:rPr>
-        <w:t>('started'))</w:t>
-      </w:r>
-    </w:p>
-    <w:p>
-      <w:pPr>
-        <w:pBdr>
-          <w:top w:val="single" w:sz="4" w:space="1" w:color="auto"/>
-          <w:left w:val="single" w:sz="4" w:space="4" w:color="auto"/>
-          <w:bottom w:val="single" w:sz="4" w:space="1" w:color="auto"/>
-          <w:right w:val="single" w:sz="4" w:space="4" w:color="auto"/>
-        </w:pBdr>
-        <w:rPr>
-          <w:rFonts w:ascii="Courier" w:eastAsia="Calibri" w:hAnsi="Courier" w:cstheme="majorHAnsi"/>
-        </w:rPr>
-      </w:pPr>
-    </w:p>
-    <w:p>
-      <w:pPr>
-        <w:pBdr>
-          <w:top w:val="single" w:sz="4" w:space="1" w:color="auto"/>
-          <w:left w:val="single" w:sz="4" w:space="4" w:color="auto"/>
-          <w:bottom w:val="single" w:sz="4" w:space="1" w:color="auto"/>
-          <w:right w:val="single" w:sz="4" w:space="4" w:color="auto"/>
-        </w:pBdr>
-        <w:rPr>
-          <w:rFonts w:ascii="Courier" w:eastAsia="Calibri" w:hAnsi="Courier" w:cstheme="majorHAnsi"/>
-        </w:rPr>
-      </w:pPr>
-      <w:proofErr w:type="spellStart"/>
-      <w:r>
-        <w:rPr>
-          <w:rFonts w:ascii="Courier" w:eastAsia="Calibri" w:hAnsi="Courier" w:cstheme="majorHAnsi"/>
-        </w:rPr>
-        <w:t>wall_on_right</w:t>
-      </w:r>
-      <w:proofErr w:type="spellEnd"/>
-      <w:r>
-        <w:rPr>
-          <w:rFonts w:ascii="Courier" w:eastAsia="Calibri" w:hAnsi="Courier" w:cstheme="majorHAnsi"/>
-        </w:rPr>
-        <w:t xml:space="preserve"> = </w:t>
-      </w:r>
-      <w:proofErr w:type="spellStart"/>
-      <w:r>
-        <w:rPr>
-          <w:rFonts w:ascii="Courier" w:eastAsia="Calibri" w:hAnsi="Courier" w:cstheme="majorHAnsi"/>
-        </w:rPr>
-        <w:t>agent.AND</w:t>
-      </w:r>
-      <w:proofErr w:type="spellEnd"/>
-      <w:r>
-        <w:rPr>
-          <w:rFonts w:ascii="Courier" w:eastAsia="Calibri" w:hAnsi="Courier" w:cstheme="majorHAnsi"/>
-        </w:rPr>
-        <w:t>(</w:t>
-      </w:r>
-      <w:proofErr w:type="spellStart"/>
-      <w:r>
-        <w:rPr>
-          <w:rFonts w:ascii="Courier" w:eastAsia="Calibri" w:hAnsi="Courier" w:cstheme="majorHAnsi"/>
-        </w:rPr>
-        <w:t>agent.B</w:t>
-      </w:r>
-      <w:proofErr w:type="spellEnd"/>
-      <w:r>
-        <w:rPr>
-          <w:rFonts w:ascii="Courier" w:eastAsia="Calibri" w:hAnsi="Courier" w:cstheme="majorHAnsi"/>
-        </w:rPr>
-        <w:t xml:space="preserve">('started'), </w:t>
-      </w:r>
-      <w:proofErr w:type="spellStart"/>
-      <w:r>
-        <w:rPr>
-          <w:rFonts w:ascii="Courier" w:eastAsia="Calibri" w:hAnsi="Courier" w:cstheme="majorHAnsi"/>
-        </w:rPr>
-        <w:t>agent.AND</w:t>
-      </w:r>
-      <w:proofErr w:type="spellEnd"/>
-      <w:r>
-        <w:rPr>
-          <w:rFonts w:ascii="Courier" w:eastAsia="Calibri" w:hAnsi="Courier" w:cstheme="majorHAnsi"/>
-        </w:rPr>
-        <w:t>(</w:t>
-      </w:r>
-      <w:proofErr w:type="spellStart"/>
-      <w:r>
-        <w:rPr>
-          <w:rFonts w:ascii="Courier" w:eastAsia="Calibri" w:hAnsi="Courier" w:cstheme="majorHAnsi"/>
-        </w:rPr>
-        <w:t>agent.B</w:t>
-      </w:r>
-      <w:proofErr w:type="spellEnd"/>
-      <w:r>
-        <w:rPr>
-          <w:rFonts w:ascii="Courier" w:eastAsia="Calibri" w:hAnsi="Courier" w:cstheme="majorHAnsi"/>
-        </w:rPr>
-        <w:t>('</w:t>
-      </w:r>
-      <w:proofErr w:type="spellStart"/>
-      <w:r>
-        <w:rPr>
-          <w:rFonts w:ascii="Courier" w:eastAsia="Calibri" w:hAnsi="Courier" w:cstheme="majorHAnsi"/>
-        </w:rPr>
-        <w:t>obstacle_right</w:t>
-      </w:r>
-      <w:proofErr w:type="spellEnd"/>
-      <w:r>
-        <w:rPr>
-          <w:rFonts w:ascii="Courier" w:eastAsia="Calibri" w:hAnsi="Courier" w:cstheme="majorHAnsi"/>
-        </w:rPr>
-        <w:t xml:space="preserve">'), </w:t>
-      </w:r>
-      <w:proofErr w:type="spellStart"/>
-      <w:r>
-        <w:rPr>
-          <w:rFonts w:ascii="Courier" w:eastAsia="Calibri" w:hAnsi="Courier" w:cstheme="majorHAnsi"/>
-        </w:rPr>
-        <w:t>agent.NOT</w:t>
-      </w:r>
-      <w:proofErr w:type="spellEnd"/>
-      <w:r>
-        <w:rPr>
-          <w:rFonts w:ascii="Courier" w:eastAsia="Calibri" w:hAnsi="Courier" w:cstheme="majorHAnsi"/>
-        </w:rPr>
-        <w:t>(</w:t>
-      </w:r>
-      <w:proofErr w:type="spellStart"/>
-      <w:r>
-        <w:rPr>
-          <w:rFonts w:ascii="Courier" w:eastAsia="Calibri" w:hAnsi="Courier" w:cstheme="majorHAnsi"/>
-        </w:rPr>
-        <w:t>agent.B</w:t>
-      </w:r>
-      <w:proofErr w:type="spellEnd"/>
-      <w:r>
-        <w:rPr>
-          <w:rFonts w:ascii="Courier" w:eastAsia="Calibri" w:hAnsi="Courier" w:cstheme="majorHAnsi"/>
-        </w:rPr>
-        <w:t>('</w:t>
-      </w:r>
-      <w:proofErr w:type="spellStart"/>
-      <w:r>
-        <w:rPr>
-          <w:rFonts w:ascii="Courier" w:eastAsia="Calibri" w:hAnsi="Courier" w:cstheme="majorHAnsi"/>
-        </w:rPr>
-        <w:t>obstacle_centre</w:t>
-      </w:r>
-      <w:proofErr w:type="spellEnd"/>
-      <w:r>
-        <w:rPr>
-          <w:rFonts w:ascii="Courier" w:eastAsia="Calibri" w:hAnsi="Courier" w:cstheme="majorHAnsi"/>
-        </w:rPr>
-        <w:t>'))))</w:t>
-      </w:r>
-    </w:p>
-    <w:p>
-      <w:pPr>
-        <w:pBdr>
-          <w:top w:val="single" w:sz="4" w:space="1" w:color="auto"/>
-          <w:left w:val="single" w:sz="4" w:space="4" w:color="auto"/>
-          <w:bottom w:val="single" w:sz="4" w:space="1" w:color="auto"/>
-          <w:right w:val="single" w:sz="4" w:space="4" w:color="auto"/>
-        </w:pBdr>
-        <w:rPr>
-          <w:rFonts w:ascii="Courier" w:eastAsia="Calibri" w:hAnsi="Courier" w:cstheme="majorHAnsi"/>
-        </w:rPr>
-      </w:pPr>
-      <w:proofErr w:type="spellStart"/>
-      <w:r>
-        <w:rPr>
-          <w:rFonts w:ascii="Courier" w:eastAsia="Calibri" w:hAnsi="Courier" w:cstheme="majorHAnsi"/>
-        </w:rPr>
-        <w:t>wall_in_front</w:t>
-      </w:r>
-      <w:proofErr w:type="spellEnd"/>
-      <w:r>
-        <w:rPr>
-          <w:rFonts w:ascii="Courier" w:eastAsia="Calibri" w:hAnsi="Courier" w:cstheme="majorHAnsi"/>
-        </w:rPr>
-        <w:t xml:space="preserve"> = </w:t>
-      </w:r>
-      <w:proofErr w:type="spellStart"/>
-      <w:r>
-        <w:rPr>
-          <w:rFonts w:ascii="Courier" w:eastAsia="Calibri" w:hAnsi="Courier" w:cstheme="majorHAnsi"/>
-        </w:rPr>
-        <w:t>agent.AND</w:t>
-      </w:r>
-      <w:proofErr w:type="spellEnd"/>
-      <w:r>
-        <w:rPr>
-          <w:rFonts w:ascii="Courier" w:eastAsia="Calibri" w:hAnsi="Courier" w:cstheme="majorHAnsi"/>
-        </w:rPr>
-        <w:t>(</w:t>
-      </w:r>
-      <w:proofErr w:type="spellStart"/>
-      <w:r>
-        <w:rPr>
-          <w:rFonts w:ascii="Courier" w:eastAsia="Calibri" w:hAnsi="Courier" w:cstheme="majorHAnsi"/>
-        </w:rPr>
-        <w:t>agent.B</w:t>
-      </w:r>
-      <w:proofErr w:type="spellEnd"/>
-      <w:r>
-        <w:rPr>
-          <w:rFonts w:ascii="Courier" w:eastAsia="Calibri" w:hAnsi="Courier" w:cstheme="majorHAnsi"/>
-        </w:rPr>
-        <w:t xml:space="preserve">('started'), </w:t>
-      </w:r>
-      <w:proofErr w:type="spellStart"/>
-      <w:r>
-        <w:rPr>
-          <w:rFonts w:ascii="Courier" w:eastAsia="Calibri" w:hAnsi="Courier" w:cstheme="majorHAnsi"/>
-        </w:rPr>
-        <w:t>agent.B</w:t>
-      </w:r>
-      <w:proofErr w:type="spellEnd"/>
-      <w:r>
-        <w:rPr>
-          <w:rFonts w:ascii="Courier" w:eastAsia="Calibri" w:hAnsi="Courier" w:cstheme="majorHAnsi"/>
-        </w:rPr>
-        <w:t>('</w:t>
-      </w:r>
-      <w:proofErr w:type="spellStart"/>
-      <w:r>
-        <w:rPr>
-          <w:rFonts w:ascii="Courier" w:eastAsia="Calibri" w:hAnsi="Courier" w:cstheme="majorHAnsi"/>
-        </w:rPr>
-        <w:t>obstacle_centre</w:t>
-      </w:r>
-      <w:proofErr w:type="spellEnd"/>
-      <w:r>
-        <w:rPr>
-          <w:rFonts w:ascii="Courier" w:eastAsia="Calibri" w:hAnsi="Courier" w:cstheme="majorHAnsi"/>
-        </w:rPr>
-        <w:t>'))</w:t>
-      </w:r>
-    </w:p>
-    <w:p>
-      <w:pPr>
-        <w:pBdr>
-          <w:top w:val="single" w:sz="4" w:space="1" w:color="auto"/>
-          <w:left w:val="single" w:sz="4" w:space="4" w:color="auto"/>
-          <w:bottom w:val="single" w:sz="4" w:space="1" w:color="auto"/>
-          <w:right w:val="single" w:sz="4" w:space="4" w:color="auto"/>
-        </w:pBdr>
-        <w:rPr>
-          <w:rFonts w:ascii="Courier" w:eastAsia="Calibri" w:hAnsi="Courier" w:cstheme="majorHAnsi"/>
-        </w:rPr>
-      </w:pPr>
-      <w:proofErr w:type="spellStart"/>
-      <w:r>
-        <w:rPr>
-          <w:rFonts w:ascii="Courier" w:eastAsia="Calibri" w:hAnsi="Courier" w:cstheme="majorHAnsi"/>
-        </w:rPr>
-        <w:t>lost_wall</w:t>
-      </w:r>
-      <w:proofErr w:type="spellEnd"/>
-      <w:r>
-        <w:rPr>
-          <w:rFonts w:ascii="Courier" w:eastAsia="Calibri" w:hAnsi="Courier" w:cstheme="majorHAnsi"/>
-        </w:rPr>
-        <w:t xml:space="preserve"> = </w:t>
-      </w:r>
-      <w:proofErr w:type="spellStart"/>
-      <w:r>
-        <w:rPr>
-          <w:rFonts w:ascii="Courier" w:eastAsia="Calibri" w:hAnsi="Courier" w:cstheme="majorHAnsi"/>
-        </w:rPr>
-        <w:t>agent.AND</w:t>
-      </w:r>
-      <w:proofErr w:type="spellEnd"/>
-      <w:r>
-        <w:rPr>
-          <w:rFonts w:ascii="Courier" w:eastAsia="Calibri" w:hAnsi="Courier" w:cstheme="majorHAnsi"/>
-        </w:rPr>
-        <w:t>(</w:t>
-      </w:r>
-      <w:proofErr w:type="spellStart"/>
-      <w:r>
-        <w:rPr>
-          <w:rFonts w:ascii="Courier" w:eastAsia="Calibri" w:hAnsi="Courier" w:cstheme="majorHAnsi"/>
-        </w:rPr>
-        <w:t>agent.B</w:t>
-      </w:r>
-      <w:proofErr w:type="spellEnd"/>
-      <w:r>
-        <w:rPr>
-          <w:rFonts w:ascii="Courier" w:eastAsia="Calibri" w:hAnsi="Courier" w:cstheme="majorHAnsi"/>
-        </w:rPr>
-        <w:t xml:space="preserve">('started'), </w:t>
-      </w:r>
-      <w:proofErr w:type="spellStart"/>
-      <w:r>
-        <w:rPr>
-          <w:rFonts w:ascii="Courier" w:eastAsia="Calibri" w:hAnsi="Courier" w:cstheme="majorHAnsi"/>
-        </w:rPr>
-        <w:t>agent.NOT</w:t>
-      </w:r>
-      <w:proofErr w:type="spellEnd"/>
-      <w:r>
-        <w:rPr>
-          <w:rFonts w:ascii="Courier" w:eastAsia="Calibri" w:hAnsi="Courier" w:cstheme="majorHAnsi"/>
-        </w:rPr>
-        <w:t>(</w:t>
-      </w:r>
-      <w:proofErr w:type="spellStart"/>
-      <w:r>
-        <w:rPr>
-          <w:rFonts w:ascii="Courier" w:eastAsia="Calibri" w:hAnsi="Courier" w:cstheme="majorHAnsi"/>
-        </w:rPr>
-        <w:t>agent.OR</w:t>
-      </w:r>
-      <w:proofErr w:type="spellEnd"/>
-      <w:r>
-        <w:rPr>
-          <w:rFonts w:ascii="Courier" w:eastAsia="Calibri" w:hAnsi="Courier" w:cstheme="majorHAnsi"/>
-        </w:rPr>
-        <w:t>(</w:t>
-      </w:r>
-      <w:proofErr w:type="spellStart"/>
-      <w:r>
-        <w:rPr>
-          <w:rFonts w:ascii="Courier" w:eastAsia="Calibri" w:hAnsi="Courier" w:cstheme="majorHAnsi"/>
-        </w:rPr>
-        <w:t>agent.B</w:t>
-      </w:r>
-      <w:proofErr w:type="spellEnd"/>
-      <w:r>
-        <w:rPr>
-          <w:rFonts w:ascii="Courier" w:eastAsia="Calibri" w:hAnsi="Courier" w:cstheme="majorHAnsi"/>
-        </w:rPr>
-        <w:t>('</w:t>
-      </w:r>
-      <w:proofErr w:type="spellStart"/>
-      <w:r>
-        <w:rPr>
-          <w:rFonts w:ascii="Courier" w:eastAsia="Calibri" w:hAnsi="Courier" w:cstheme="majorHAnsi"/>
-        </w:rPr>
-        <w:t>obstacle_right</w:t>
-      </w:r>
-      <w:proofErr w:type="spellEnd"/>
-      <w:r>
-        <w:rPr>
-          <w:rFonts w:ascii="Courier" w:eastAsia="Calibri" w:hAnsi="Courier" w:cstheme="majorHAnsi"/>
-        </w:rPr>
-        <w:t xml:space="preserve">'), </w:t>
-      </w:r>
-      <w:proofErr w:type="spellStart"/>
-      <w:r>
-        <w:rPr>
-          <w:rFonts w:ascii="Courier" w:eastAsia="Calibri" w:hAnsi="Courier" w:cstheme="majorHAnsi"/>
-        </w:rPr>
-        <w:t>agent.B</w:t>
-      </w:r>
-      <w:proofErr w:type="spellEnd"/>
-      <w:r>
-        <w:rPr>
-          <w:rFonts w:ascii="Courier" w:eastAsia="Calibri" w:hAnsi="Courier" w:cstheme="majorHAnsi"/>
-        </w:rPr>
-        <w:t>('</w:t>
-      </w:r>
-      <w:proofErr w:type="spellStart"/>
-      <w:r>
-        <w:rPr>
-          <w:rFonts w:ascii="Courier" w:eastAsia="Calibri" w:hAnsi="Courier" w:cstheme="majorHAnsi"/>
-        </w:rPr>
-        <w:t>obstacle_right</w:t>
-      </w:r>
-      <w:proofErr w:type="spellEnd"/>
-      <w:r>
-        <w:rPr>
-          <w:rFonts w:ascii="Courier" w:eastAsia="Calibri" w:hAnsi="Courier" w:cstheme="majorHAnsi"/>
-        </w:rPr>
-        <w:t>'))))</w:t>
-      </w:r>
-    </w:p>
-    <w:p>
-      <w:pPr>
-        <w:pBdr>
-          <w:top w:val="single" w:sz="4" w:space="1" w:color="auto"/>
-          <w:left w:val="single" w:sz="4" w:space="4" w:color="auto"/>
-          <w:bottom w:val="single" w:sz="4" w:space="1" w:color="auto"/>
-          <w:right w:val="single" w:sz="4" w:space="4" w:color="auto"/>
-        </w:pBdr>
-        <w:rPr>
-          <w:rFonts w:ascii="Courier" w:eastAsia="Calibri" w:hAnsi="Courier" w:cstheme="majorHAnsi"/>
-        </w:rPr>
-      </w:pPr>
-      <w:r>
-        <w:rPr>
-          <w:rFonts w:ascii="Courier" w:eastAsia="Calibri" w:hAnsi="Courier" w:cstheme="majorHAnsi"/>
-        </w:rPr>
-        <w:t xml:space="preserve">floor = </w:t>
-      </w:r>
-      <w:proofErr w:type="spellStart"/>
-      <w:r>
-        <w:rPr>
-          <w:rFonts w:ascii="Courier" w:eastAsia="Calibri" w:hAnsi="Courier" w:cstheme="majorHAnsi"/>
-        </w:rPr>
-        <w:t>agent.AND</w:t>
-      </w:r>
-      <w:proofErr w:type="spellEnd"/>
-      <w:r>
-        <w:rPr>
-          <w:rFonts w:ascii="Courier" w:eastAsia="Calibri" w:hAnsi="Courier" w:cstheme="majorHAnsi"/>
-        </w:rPr>
-        <w:t>(</w:t>
-      </w:r>
-      <w:proofErr w:type="spellStart"/>
-      <w:r>
-        <w:rPr>
-          <w:rFonts w:ascii="Courier" w:eastAsia="Calibri" w:hAnsi="Courier" w:cstheme="majorHAnsi"/>
-        </w:rPr>
-        <w:t>agent.B</w:t>
-      </w:r>
-      <w:proofErr w:type="spellEnd"/>
-      <w:r>
-        <w:rPr>
-          <w:rFonts w:ascii="Courier" w:eastAsia="Calibri" w:hAnsi="Courier" w:cstheme="majorHAnsi"/>
-        </w:rPr>
-        <w:t xml:space="preserve">('started'), </w:t>
-      </w:r>
-      <w:proofErr w:type="spellStart"/>
-      <w:r>
-        <w:rPr>
-          <w:rFonts w:ascii="Courier" w:eastAsia="Calibri" w:hAnsi="Courier" w:cstheme="majorHAnsi"/>
-        </w:rPr>
-        <w:t>agent.B</w:t>
-      </w:r>
-      <w:proofErr w:type="spellEnd"/>
-      <w:r>
-        <w:rPr>
-          <w:rFonts w:ascii="Courier" w:eastAsia="Calibri" w:hAnsi="Courier" w:cstheme="majorHAnsi"/>
-        </w:rPr>
-        <w:t>('</w:t>
-      </w:r>
-      <w:proofErr w:type="spellStart"/>
-      <w:r>
-        <w:rPr>
-          <w:rFonts w:ascii="Courier" w:eastAsia="Calibri" w:hAnsi="Courier" w:cstheme="majorHAnsi"/>
-        </w:rPr>
-        <w:t>line_left</w:t>
-      </w:r>
-      <w:proofErr w:type="spellEnd"/>
-      <w:r>
-        <w:rPr>
-          <w:rFonts w:ascii="Courier" w:eastAsia="Calibri" w:hAnsi="Courier" w:cstheme="majorHAnsi"/>
-        </w:rPr>
-        <w:t>'))</w:t>
-      </w:r>
-    </w:p>
-    <w:p>
-      <w:pPr>
-        <w:pBdr>
-          <w:top w:val="single" w:sz="4" w:space="1" w:color="auto"/>
-          <w:left w:val="single" w:sz="4" w:space="4" w:color="auto"/>
-          <w:bottom w:val="single" w:sz="4" w:space="1" w:color="auto"/>
-          <w:right w:val="single" w:sz="4" w:space="4" w:color="auto"/>
-        </w:pBdr>
-        <w:rPr>
-          <w:rFonts w:ascii="Courier" w:eastAsia="Calibri" w:hAnsi="Courier" w:cstheme="majorHAnsi"/>
-        </w:rPr>
-      </w:pPr>
-    </w:p>
-    <w:p>
-      <w:pPr>
-        <w:pBdr>
-          <w:top w:val="single" w:sz="4" w:space="1" w:color="auto"/>
-          <w:left w:val="single" w:sz="4" w:space="4" w:color="auto"/>
-          <w:bottom w:val="single" w:sz="4" w:space="1" w:color="auto"/>
-          <w:right w:val="single" w:sz="4" w:space="4" w:color="auto"/>
-        </w:pBdr>
-        <w:rPr>
-          <w:rFonts w:ascii="Courier" w:eastAsia="Calibri" w:hAnsi="Courier" w:cstheme="majorHAnsi"/>
-        </w:rPr>
-      </w:pPr>
-      <w:proofErr w:type="spellStart"/>
-      <w:r>
-        <w:rPr>
-          <w:rFonts w:ascii="Courier" w:eastAsia="Calibri" w:hAnsi="Courier" w:cstheme="majorHAnsi"/>
-        </w:rPr>
-        <w:t>agent.add_condition_rule</w:t>
-      </w:r>
-      <w:proofErr w:type="spellEnd"/>
-      <w:r>
-        <w:rPr>
-          <w:rFonts w:ascii="Courier" w:eastAsia="Calibri" w:hAnsi="Courier" w:cstheme="majorHAnsi"/>
-        </w:rPr>
-        <w:t xml:space="preserve">(start, </w:t>
-      </w:r>
-      <w:proofErr w:type="spellStart"/>
-      <w:r>
-        <w:rPr>
-          <w:rFonts w:ascii="Courier" w:eastAsia="Calibri" w:hAnsi="Courier" w:cstheme="majorHAnsi"/>
-        </w:rPr>
-        <w:t>start_agent</w:t>
-      </w:r>
-      <w:proofErr w:type="spellEnd"/>
-      <w:r>
-        <w:rPr>
-          <w:rFonts w:ascii="Courier" w:eastAsia="Calibri" w:hAnsi="Courier" w:cstheme="majorHAnsi"/>
-        </w:rPr>
-        <w:t>)</w:t>
-      </w:r>
-    </w:p>
-    <w:p>
-      <w:pPr>
-        <w:pBdr>
-          <w:top w:val="single" w:sz="4" w:space="1" w:color="auto"/>
-          <w:left w:val="single" w:sz="4" w:space="4" w:color="auto"/>
-          <w:bottom w:val="single" w:sz="4" w:space="1" w:color="auto"/>
-          <w:right w:val="single" w:sz="4" w:space="4" w:color="auto"/>
-        </w:pBdr>
-        <w:rPr>
-          <w:rFonts w:ascii="Courier" w:eastAsia="Calibri" w:hAnsi="Courier" w:cstheme="majorHAnsi"/>
-        </w:rPr>
-      </w:pPr>
-      <w:proofErr w:type="spellStart"/>
-      <w:r>
-        <w:rPr>
-          <w:rFonts w:ascii="Courier" w:eastAsia="Calibri" w:hAnsi="Courier" w:cstheme="majorHAnsi"/>
-        </w:rPr>
-        <w:t>agent.add_condition_rule</w:t>
-      </w:r>
-      <w:proofErr w:type="spellEnd"/>
-      <w:r>
-        <w:rPr>
-          <w:rFonts w:ascii="Courier" w:eastAsia="Calibri" w:hAnsi="Courier" w:cstheme="majorHAnsi"/>
-        </w:rPr>
-        <w:t xml:space="preserve">(stop, </w:t>
-      </w:r>
-      <w:proofErr w:type="spellStart"/>
-      <w:r>
-        <w:rPr>
-          <w:rFonts w:ascii="Courier" w:eastAsia="Calibri" w:hAnsi="Courier" w:cstheme="majorHAnsi"/>
-        </w:rPr>
-        <w:t>stop_agent</w:t>
-      </w:r>
-      <w:proofErr w:type="spellEnd"/>
-      <w:r>
-        <w:rPr>
-          <w:rFonts w:ascii="Courier" w:eastAsia="Calibri" w:hAnsi="Courier" w:cstheme="majorHAnsi"/>
-        </w:rPr>
-        <w:t>)</w:t>
-      </w:r>
-    </w:p>
-    <w:p>
-      <w:pPr>
-        <w:pBdr>
-          <w:top w:val="single" w:sz="4" w:space="1" w:color="auto"/>
-          <w:left w:val="single" w:sz="4" w:space="4" w:color="auto"/>
-          <w:bottom w:val="single" w:sz="4" w:space="1" w:color="auto"/>
-          <w:right w:val="single" w:sz="4" w:space="4" w:color="auto"/>
-        </w:pBdr>
-        <w:rPr>
-          <w:rFonts w:ascii="Courier" w:eastAsia="Calibri" w:hAnsi="Courier" w:cstheme="majorHAnsi"/>
-        </w:rPr>
-      </w:pPr>
-      <w:proofErr w:type="spellStart"/>
-      <w:r>
-        <w:rPr>
-          <w:rFonts w:ascii="Courier" w:eastAsia="Calibri" w:hAnsi="Courier" w:cstheme="majorHAnsi"/>
-        </w:rPr>
-        <w:t>agent.add_condition_rule</w:t>
-      </w:r>
-      <w:proofErr w:type="spellEnd"/>
-      <w:r>
-        <w:rPr>
-          <w:rFonts w:ascii="Courier" w:eastAsia="Calibri" w:hAnsi="Courier" w:cstheme="majorHAnsi"/>
-        </w:rPr>
-        <w:t xml:space="preserve">(floor, </w:t>
-      </w:r>
-      <w:proofErr w:type="spellStart"/>
-      <w:r>
-        <w:rPr>
-          <w:rFonts w:ascii="Courier" w:eastAsia="Calibri" w:hAnsi="Courier" w:cstheme="majorHAnsi"/>
-        </w:rPr>
-        <w:t>stop_rule</w:t>
-      </w:r>
-      <w:proofErr w:type="spellEnd"/>
-      <w:r>
-        <w:rPr>
-          <w:rFonts w:ascii="Courier" w:eastAsia="Calibri" w:hAnsi="Courier" w:cstheme="majorHAnsi"/>
-        </w:rPr>
-        <w:t>)</w:t>
-      </w:r>
-    </w:p>
-    <w:p>
-      <w:pPr>
-        <w:pBdr>
-          <w:top w:val="single" w:sz="4" w:space="1" w:color="auto"/>
-          <w:left w:val="single" w:sz="4" w:space="4" w:color="auto"/>
-          <w:bottom w:val="single" w:sz="4" w:space="1" w:color="auto"/>
-          <w:right w:val="single" w:sz="4" w:space="4" w:color="auto"/>
-        </w:pBdr>
-        <w:rPr>
-          <w:rFonts w:ascii="Courier" w:eastAsia="Calibri" w:hAnsi="Courier" w:cstheme="majorHAnsi"/>
-        </w:rPr>
-      </w:pPr>
-      <w:proofErr w:type="spellStart"/>
-      <w:r>
-        <w:rPr>
-          <w:rFonts w:ascii="Courier" w:eastAsia="Calibri" w:hAnsi="Courier" w:cstheme="majorHAnsi"/>
-        </w:rPr>
-        <w:t>agent.add_condition_rule</w:t>
-      </w:r>
-      <w:proofErr w:type="spellEnd"/>
-      <w:r>
-        <w:rPr>
-          <w:rFonts w:ascii="Courier" w:eastAsia="Calibri" w:hAnsi="Courier" w:cstheme="majorHAnsi"/>
-        </w:rPr>
-        <w:t>(</w:t>
-      </w:r>
-      <w:proofErr w:type="spellStart"/>
-      <w:r>
-        <w:rPr>
-          <w:rFonts w:ascii="Courier" w:eastAsia="Calibri" w:hAnsi="Courier" w:cstheme="majorHAnsi"/>
-        </w:rPr>
-        <w:t>wall_on_right</w:t>
-      </w:r>
-      <w:proofErr w:type="spellEnd"/>
-      <w:r>
-        <w:rPr>
-          <w:rFonts w:ascii="Courier" w:eastAsia="Calibri" w:hAnsi="Courier" w:cstheme="majorHAnsi"/>
-        </w:rPr>
-        <w:t>, forward)</w:t>
-      </w:r>
-    </w:p>
-    <w:p>
-      <w:pPr>
-        <w:pBdr>
-          <w:top w:val="single" w:sz="4" w:space="1" w:color="auto"/>
-          <w:left w:val="single" w:sz="4" w:space="4" w:color="auto"/>
-          <w:bottom w:val="single" w:sz="4" w:space="1" w:color="auto"/>
-          <w:right w:val="single" w:sz="4" w:space="4" w:color="auto"/>
-        </w:pBdr>
-        <w:rPr>
-          <w:rFonts w:ascii="Courier" w:eastAsia="Calibri" w:hAnsi="Courier" w:cstheme="majorHAnsi"/>
-        </w:rPr>
-      </w:pPr>
-      <w:proofErr w:type="spellStart"/>
-      <w:r>
-        <w:rPr>
-          <w:rFonts w:ascii="Courier" w:eastAsia="Calibri" w:hAnsi="Courier" w:cstheme="majorHAnsi"/>
-        </w:rPr>
-        <w:t>agent.add_condition_rule</w:t>
-      </w:r>
-      <w:proofErr w:type="spellEnd"/>
-      <w:r>
-        <w:rPr>
-          <w:rFonts w:ascii="Courier" w:eastAsia="Calibri" w:hAnsi="Courier" w:cstheme="majorHAnsi"/>
-        </w:rPr>
-        <w:t>(</w:t>
-      </w:r>
-      <w:proofErr w:type="spellStart"/>
-      <w:r>
-        <w:rPr>
-          <w:rFonts w:ascii="Courier" w:eastAsia="Calibri" w:hAnsi="Courier" w:cstheme="majorHAnsi"/>
-        </w:rPr>
-        <w:t>wall_in_front</w:t>
-      </w:r>
-      <w:proofErr w:type="spellEnd"/>
-      <w:r>
-        <w:rPr>
-          <w:rFonts w:ascii="Courier" w:eastAsia="Calibri" w:hAnsi="Courier" w:cstheme="majorHAnsi"/>
-        </w:rPr>
-        <w:t>, left)</w:t>
-      </w:r>
-    </w:p>
-    <w:p>
-      <w:pPr>
-        <w:pBdr>
-          <w:top w:val="single" w:sz="4" w:space="1" w:color="auto"/>
-          <w:left w:val="single" w:sz="4" w:space="4" w:color="auto"/>
-          <w:bottom w:val="single" w:sz="4" w:space="1" w:color="auto"/>
-          <w:right w:val="single" w:sz="4" w:space="4" w:color="auto"/>
-        </w:pBdr>
-        <w:rPr>
-          <w:rFonts w:ascii="Courier" w:eastAsia="Calibri" w:hAnsi="Courier" w:cstheme="majorHAnsi"/>
-        </w:rPr>
-      </w:pPr>
-      <w:proofErr w:type="spellStart"/>
-      <w:r>
-        <w:rPr>
-          <w:rFonts w:ascii="Courier" w:eastAsia="Calibri" w:hAnsi="Courier" w:cstheme="majorHAnsi"/>
-        </w:rPr>
-        <w:t>agent.add_condition_rule</w:t>
-      </w:r>
-      <w:proofErr w:type="spellEnd"/>
-      <w:r>
-        <w:rPr>
-          <w:rFonts w:ascii="Courier" w:eastAsia="Calibri" w:hAnsi="Courier" w:cstheme="majorHAnsi"/>
-        </w:rPr>
-        <w:t>(</w:t>
-      </w:r>
-      <w:proofErr w:type="spellStart"/>
-      <w:r>
-        <w:rPr>
-          <w:rFonts w:ascii="Courier" w:eastAsia="Calibri" w:hAnsi="Courier" w:cstheme="majorHAnsi"/>
-        </w:rPr>
-        <w:t>lost_wall</w:t>
-      </w:r>
-      <w:proofErr w:type="spellEnd"/>
-      <w:r>
-        <w:rPr>
-          <w:rFonts w:ascii="Courier" w:eastAsia="Calibri" w:hAnsi="Courier" w:cstheme="majorHAnsi"/>
-        </w:rPr>
-        <w:t>, right)</w:t>
-      </w:r>
-    </w:p>
-    <w:p>
-      <w:pPr>
-        <w:pBdr>
-          <w:top w:val="single" w:sz="4" w:space="1" w:color="auto"/>
-          <w:left w:val="single" w:sz="4" w:space="4" w:color="auto"/>
-          <w:bottom w:val="single" w:sz="4" w:space="1" w:color="auto"/>
-          <w:right w:val="single" w:sz="4" w:space="4" w:color="auto"/>
-        </w:pBdr>
-        <w:rPr>
-          <w:rFonts w:ascii="Courier" w:eastAsia="Calibri" w:hAnsi="Courier" w:cstheme="majorHAnsi"/>
-        </w:rPr>
-      </w:pPr>
-      <w:proofErr w:type="spellStart"/>
-      <w:r>
-        <w:rPr>
-          <w:rFonts w:ascii="Courier" w:eastAsia="Calibri" w:hAnsi="Courier" w:cstheme="majorHAnsi"/>
-        </w:rPr>
-        <w:t>agent.add_condition_rule</w:t>
-      </w:r>
-      <w:proofErr w:type="spellEnd"/>
-      <w:r>
-        <w:rPr>
-          <w:rFonts w:ascii="Courier" w:eastAsia="Calibri" w:hAnsi="Courier" w:cstheme="majorHAnsi"/>
-        </w:rPr>
-        <w:t>(</w:t>
-      </w:r>
-      <w:proofErr w:type="spellStart"/>
-      <w:r>
-        <w:rPr>
-          <w:rFonts w:ascii="Courier" w:eastAsia="Calibri" w:hAnsi="Courier" w:cstheme="majorHAnsi"/>
-        </w:rPr>
-        <w:t>agent.B</w:t>
-      </w:r>
-      <w:proofErr w:type="spellEnd"/>
-      <w:r>
-        <w:rPr>
-          <w:rFonts w:ascii="Courier" w:eastAsia="Calibri" w:hAnsi="Courier" w:cstheme="majorHAnsi"/>
-        </w:rPr>
-        <w:t xml:space="preserve">('stopping'), </w:t>
-      </w:r>
-      <w:proofErr w:type="spellStart"/>
-      <w:r>
-        <w:rPr>
-          <w:rFonts w:ascii="Courier" w:eastAsia="Calibri" w:hAnsi="Courier" w:cstheme="majorHAnsi"/>
-        </w:rPr>
-        <w:t>stop_rule</w:t>
-      </w:r>
-      <w:proofErr w:type="spellEnd"/>
-      <w:r>
-        <w:rPr>
-          <w:rFonts w:ascii="Courier" w:eastAsia="Calibri" w:hAnsi="Courier" w:cstheme="majorHAnsi"/>
-        </w:rPr>
-        <w:t>)</w:t>
-      </w:r>
-    </w:p>
-    <w:p>
-      <w:pPr>
-        <w:pBdr>
-          <w:top w:val="single" w:sz="4" w:space="1" w:color="auto"/>
-          <w:left w:val="single" w:sz="4" w:space="4" w:color="auto"/>
-          <w:bottom w:val="single" w:sz="4" w:space="1" w:color="auto"/>
-          <w:right w:val="single" w:sz="4" w:space="4" w:color="auto"/>
-        </w:pBdr>
-        <w:rPr>
-          <w:rFonts w:ascii="Courier" w:eastAsia="Calibri" w:hAnsi="Courier" w:cstheme="majorHAnsi"/>
-        </w:rPr>
-      </w:pPr>
-    </w:p>
-    <w:p>
-      <w:pPr>
-        <w:pBdr>
-          <w:top w:val="single" w:sz="4" w:space="1" w:color="auto"/>
-          <w:left w:val="single" w:sz="4" w:space="4" w:color="auto"/>
-          <w:bottom w:val="single" w:sz="4" w:space="1" w:color="auto"/>
-          <w:right w:val="single" w:sz="4" w:space="4" w:color="auto"/>
-        </w:pBdr>
-        <w:rPr>
-          <w:rFonts w:ascii="Courier" w:eastAsia="Calibri" w:hAnsi="Courier" w:cstheme="majorHAnsi"/>
-        </w:rPr>
-      </w:pPr>
-      <w:proofErr w:type="spellStart"/>
-      <w:r>
-        <w:rPr>
-          <w:rFonts w:ascii="Courier" w:eastAsia="Calibri" w:hAnsi="Courier" w:cstheme="majorHAnsi"/>
-        </w:rPr>
-        <w:t>agent.run_agent</w:t>
-      </w:r>
-      <w:proofErr w:type="spellEnd"/>
-      <w:r>
-        <w:rPr>
-          <w:rFonts w:ascii="Courier" w:eastAsia="Calibri" w:hAnsi="Courier" w:cstheme="majorHAnsi"/>
-        </w:rPr>
-        <w:t>()</w:t>
-      </w:r>
-    </w:p>
-    <w:p>
-      <w:pPr>
-        <w:pBdr>
-          <w:top w:val="single" w:sz="4" w:space="1" w:color="auto"/>
-          <w:left w:val="single" w:sz="4" w:space="4" w:color="auto"/>
-          <w:bottom w:val="single" w:sz="4" w:space="1" w:color="auto"/>
-          <w:right w:val="single" w:sz="4" w:space="4" w:color="auto"/>
-        </w:pBdr>
-        <w:rPr>
-          <w:rFonts w:ascii="Courier" w:eastAsia="Calibri" w:hAnsi="Courier" w:cstheme="majorHAnsi"/>
-        </w:rPr>
-      </w:pPr>
-    </w:p>
-    <w:p>
-      <w:pPr>
-        <w:jc w:val="both"/>
-        <w:rPr>
-          <w:rFonts w:asciiTheme="majorHAnsi" w:eastAsia="Calibri" w:hAnsiTheme="majorHAnsi" w:cstheme="majorHAnsi"/>
-          <w:b/>
-          <w:bCs/>
-        </w:rPr>
-      </w:pPr>
-    </w:p>
-    <w:p>
-      <w:pPr>
         <w:jc w:val="both"/>
         <w:rPr>
           <w:rFonts w:asciiTheme="majorHAnsi" w:eastAsia="Calibri" w:hAnsiTheme="majorHAnsi" w:cs="Calibri"/>
@@ -5943,7 +6004,6 @@
         <w:rPr>
           <w:noProof/>
         </w:rPr>
-        <w:lastRenderedPageBreak/>
         <w:drawing>
           <wp:anchor distT="114300" distB="114300" distL="114300" distR="114300" simplePos="0" relativeHeight="251665408" behindDoc="0" locked="0" layoutInCell="1" hidden="0" allowOverlap="1" wp14:anchorId="4A3B1F5C" wp14:editId="592EEE80">
             <wp:simplePos x="0" y="0"/>

</xml_diff>